<commit_message>
Modifications de strings et du fichier aide
</commit_message>
<xml_diff>
--- a/Source/Ressources/Texte/Aide.docx
+++ b/Source/Ressources/Texte/Aide.docx
@@ -95,7 +95,13 @@
     </w:p>
     <w:p>
       <w:r>
-        <w:t xml:space="preserve">Ne vous inquiétez pas! L’application s’assure que les informations du donneur, qu’il soit un entreprise ou un particulier, reste confidentielles auprès du public et n’apparaissent simplement qu’auprès des organismes reconnus. </w:t>
+        <w:t>Ne vous inquiétez pas! L’application s’assure que les informations du donneur, qu’il soit un entreprise ou un particulier, reste</w:t>
+      </w:r>
+      <w:r>
+        <w:t>nt</w:t>
+      </w:r>
+      <w:r>
+        <w:t xml:space="preserve"> confidentielles auprès du public et n’apparaissent simplement qu’auprès des organismes reconnus. </w:t>
       </w:r>
     </w:p>
     <w:p>
@@ -143,7 +149,19 @@
     </w:p>
     <w:p>
       <w:r>
-        <w:t>Ensuite, il y a d’autres menu qui vous permets d’accéder à votre profil, à l’aide, ainsi qu’à vous connecter ou bien déconnecter de l’application.</w:t>
+        <w:t xml:space="preserve">Ensuite, il y a </w:t>
+      </w:r>
+      <w:r>
+        <w:t xml:space="preserve">un deuxième </w:t>
+      </w:r>
+      <w:r>
+        <w:t>menu</w:t>
+      </w:r>
+      <w:r>
+        <w:t>, assigné de trois points, l’un par-dessus l’autre, qui vous permet d’accéder à votre profil, à l’A</w:t>
+      </w:r>
+      <w:r>
+        <w:t>ide, ainsi qu’à vous connecter ou bien déconnecter de l’application.</w:t>
       </w:r>
     </w:p>
     <w:p>
@@ -159,17 +177,135 @@
     </w:p>
     <w:p>
       <w:r>
-        <w:t xml:space="preserve">Les informations sur les Organismes communautaires sont </w:t>
-      </w:r>
-      <w:proofErr w:type="gramStart"/>
-      <w:r>
-        <w:t>affichés</w:t>
+        <w:t>C’est une fonctionnalité accessible par tous.</w:t>
+      </w:r>
+    </w:p>
+    <w:p>
+      <w:r>
+        <w:t>Les informations sur les Organismes communautaires sont affiché</w:t>
+      </w:r>
+      <w:r>
+        <w:t>e</w:t>
+      </w:r>
+      <w:r>
+        <w:t>s sur cette page.</w:t>
+      </w:r>
+      <w:r>
+        <w:t xml:space="preserve"> On peut y voir le nom et lorsque l’utilisateur souhaite voir plus d’informations sur un organisme souhaité, il suffit simplement de « </w:t>
+      </w:r>
+      <w:r>
+        <w:rPr>
+          <w:highlight w:val="yellow"/>
+        </w:rPr>
+        <w:t>peser</w:t>
+      </w:r>
+      <w:r>
+        <w:t> » sur le nom et plus d’informations s’y affichera. On y verra donc l’adresse, le numéro de téléphone, ainsi que le nom de la personne contact.</w:t>
+      </w:r>
+    </w:p>
+    <w:p>
+      <w:pPr>
+        <w:pStyle w:val="Heading1"/>
+      </w:pPr>
+      <w:r>
+        <w:lastRenderedPageBreak/>
+        <w:t>Produits disponibles</w:t>
+      </w:r>
+    </w:p>
+    <w:p>
+      <w:r>
+        <w:t>C’est une fonctionnalité caché et seulement disponible pour les entreprises bénéficiant d’un numéro d’OSBL et reconnu comme un organisme.</w:t>
+      </w:r>
+    </w:p>
+    <w:p>
+      <w:r>
+        <w:t>U</w:t>
+      </w:r>
+      <w:r>
+        <w:t xml:space="preserve">ne carte affiche les entreprises où on peut y retrouver des produits présentement </w:t>
+      </w:r>
+      <w:r>
+        <w:t>disponibles. On peut y faire des réservations, c’est un bouton représenté par un « </w:t>
+      </w:r>
+      <w:r>
+        <w:rPr>
+          <w:highlight w:val="yellow"/>
+        </w:rPr>
+        <w:t>crochet</w:t>
+      </w:r>
+      <w:r>
+        <w:t> »</w:t>
+      </w:r>
+      <w:r>
+        <w:t xml:space="preserve"> dans un cercle vert</w:t>
+      </w:r>
+      <w:r>
+        <w:t xml:space="preserve">. </w:t>
+      </w:r>
+    </w:p>
+    <w:p>
+      <w:r>
+        <w:t>Sur la carte, t</w:t>
+      </w:r>
+      <w:r>
+        <w:t xml:space="preserve">rois boutons en bas, à droite, </w:t>
+      </w:r>
+      <w:r>
+        <w:t xml:space="preserve">y </w:t>
+      </w:r>
+      <w:r>
+        <w:t xml:space="preserve">sont affichés. </w:t>
+      </w:r>
+      <w:r>
+        <w:t xml:space="preserve"> </w:t>
+      </w:r>
+      <w:r>
+        <w:t xml:space="preserve">Un bouton affiche les produits disponibles, c’est celui qui est sélectionné de base. </w:t>
+      </w:r>
+    </w:p>
+    <w:p>
+      <w:r>
+        <w:t xml:space="preserve">Un autre affiche les réservations faite par l’organisme. </w:t>
+      </w:r>
+      <w:r>
+        <w:t>On peut annuler les réservations, bouton représenté par un X dans un cercle rouge, ou les « </w:t>
+      </w:r>
+      <w:r>
+        <w:rPr>
+          <w:highlight w:val="yellow"/>
+        </w:rPr>
+        <w:t>cocher</w:t>
+      </w:r>
+      <w:r>
+        <w:t> » comme étant « </w:t>
+      </w:r>
+      <w:r>
+        <w:rPr>
+          <w:highlight w:val="yellow"/>
+        </w:rPr>
+        <w:t>collecté</w:t>
+      </w:r>
+      <w:r>
+        <w:t> », bouton représenté par un camion dans un cercle vert.</w:t>
+      </w:r>
+    </w:p>
+    <w:p>
+      <w:r>
+        <w:t>La troisième affiche tout simplement une</w:t>
+      </w:r>
+      <w:r>
+        <w:t xml:space="preserve"> liste des produits disponibles, on peut y faire aussi des réservations et y voir à quelles entreprises ces produits sont associés. De même que sur la carte, on peut réserver les produits en cliquant sur le « </w:t>
+      </w:r>
+      <w:r>
+        <w:rPr>
+          <w:highlight w:val="yellow"/>
+        </w:rPr>
+        <w:t>crochet</w:t>
       </w:r>
       <w:bookmarkStart w:id="0" w:name="_GoBack"/>
       <w:bookmarkEnd w:id="0"/>
-      <w:proofErr w:type="gramEnd"/>
-      <w:r>
-        <w:t xml:space="preserve"> sur cette page.</w:t>
+      <w:r>
+        <w:t> » dans un cercle vert.</w:t>
       </w:r>
     </w:p>
     <w:p>
@@ -177,7 +313,20 @@
         <w:pStyle w:val="Heading1"/>
       </w:pPr>
       <w:r>
-        <w:t>Produits disponibles</w:t>
+        <w:t>Mes réservations</w:t>
+      </w:r>
+    </w:p>
+    <w:p>
+      <w:r>
+        <w:t>C’est une fonctionnalité caché et seulement disponible pour les entreprises bénéficiant d’un numéro d’OSBL et reconnu comme un organisme.</w:t>
+      </w:r>
+    </w:p>
+    <w:p>
+      <w:pPr>
+        <w:pStyle w:val="Heading1"/>
+      </w:pPr>
+      <w:r>
+        <w:t>Faire un don</w:t>
       </w:r>
     </w:p>
     <w:p>
@@ -190,7 +339,7 @@
         <w:pStyle w:val="Heading1"/>
       </w:pPr>
       <w:r>
-        <w:t>Mes réservations</w:t>
+        <w:t>Mes dons</w:t>
       </w:r>
     </w:p>
     <w:p>
@@ -203,8 +352,7 @@
         <w:pStyle w:val="Heading1"/>
       </w:pPr>
       <w:r>
-        <w:lastRenderedPageBreak/>
-        <w:t>Faire un don</w:t>
+        <w:t>Statistiques</w:t>
       </w:r>
     </w:p>
     <w:p>
@@ -217,7 +365,7 @@
         <w:pStyle w:val="Heading1"/>
       </w:pPr>
       <w:r>
-        <w:t>Mes dons</w:t>
+        <w:t>Profil</w:t>
       </w:r>
     </w:p>
     <w:p>
@@ -230,7 +378,7 @@
         <w:pStyle w:val="Heading1"/>
       </w:pPr>
       <w:r>
-        <w:t>Statistiques</w:t>
+        <w:t>S’inscrire</w:t>
       </w:r>
     </w:p>
     <w:p>
@@ -238,30 +386,13 @@
         <w:t>À venir</w:t>
       </w:r>
     </w:p>
-    <w:p>
-      <w:pPr>
-        <w:pStyle w:val="Heading1"/>
-      </w:pPr>
-      <w:r>
-        <w:t>Profil</w:t>
-      </w:r>
-    </w:p>
-    <w:p>
-      <w:r>
-        <w:t>À venir</w:t>
-      </w:r>
-    </w:p>
-    <w:p>
-      <w:pPr>
-        <w:pStyle w:val="Heading1"/>
-      </w:pPr>
-      <w:r>
-        <w:t>S’inscrire</w:t>
-      </w:r>
-    </w:p>
-    <w:p>
-      <w:r>
-        <w:t>À venir</w:t>
+    <w:p/>
+    <w:p>
+      <w:r>
+        <w:rPr>
+          <w:highlight w:val="yellow"/>
+        </w:rPr>
+        <w:t>*Ce qui est surligné en jaune est sujet à changement, tout comme le texte au complet.</w:t>
       </w:r>
     </w:p>
     <w:sectPr>
@@ -272,6 +403,241 @@
     </w:sectPr>
   </w:body>
 </w:document>
+</file>
+
+<file path=word/numbering.xml><?xml version="1.0" encoding="utf-8"?>
+<w:numbering xmlns:wpc="http://schemas.microsoft.com/office/word/2010/wordprocessingCanvas" xmlns:mc="http://schemas.openxmlformats.org/markup-compatibility/2006" xmlns:o="urn:schemas-microsoft-com:office:office" xmlns:r="http://schemas.openxmlformats.org/officeDocument/2006/relationships" xmlns:m="http://schemas.openxmlformats.org/officeDocument/2006/math" xmlns:v="urn:schemas-microsoft-com:vml" xmlns:wp14="http://schemas.microsoft.com/office/word/2010/wordprocessingDrawing" xmlns:wp="http://schemas.openxmlformats.org/drawingml/2006/wordprocessingDrawing" xmlns:w10="urn:schemas-microsoft-com:office:word" xmlns:w="http://schemas.openxmlformats.org/wordprocessingml/2006/main" xmlns:w14="http://schemas.microsoft.com/office/word/2010/wordml" xmlns:w15="http://schemas.microsoft.com/office/word/2012/wordml" xmlns:wpg="http://schemas.microsoft.com/office/word/2010/wordprocessingGroup" xmlns:wpi="http://schemas.microsoft.com/office/word/2010/wordprocessingInk" xmlns:wne="http://schemas.microsoft.com/office/word/2006/wordml" xmlns:wps="http://schemas.microsoft.com/office/word/2010/wordprocessingShape" mc:Ignorable="w14 w15 wp14">
+  <w:abstractNum w:abstractNumId="0">
+    <w:nsid w:val="3BC83262"/>
+    <w:multiLevelType w:val="hybridMultilevel"/>
+    <w:tmpl w:val="89DE831A"/>
+    <w:lvl w:ilvl="0" w:tplc="3A1000F2">
+      <w:numFmt w:val="bullet"/>
+      <w:lvlText w:val=""/>
+      <w:lvlJc w:val="left"/>
+      <w:pPr>
+        <w:ind w:left="720" w:hanging="360"/>
+      </w:pPr>
+      <w:rPr>
+        <w:rFonts w:ascii="Symbol" w:eastAsiaTheme="minorHAnsi" w:hAnsi="Symbol" w:cstheme="minorBidi" w:hint="default"/>
+      </w:rPr>
+    </w:lvl>
+    <w:lvl w:ilvl="1" w:tplc="0C0C0003" w:tentative="1">
+      <w:start w:val="1"/>
+      <w:numFmt w:val="bullet"/>
+      <w:lvlText w:val="o"/>
+      <w:lvlJc w:val="left"/>
+      <w:pPr>
+        <w:ind w:left="1440" w:hanging="360"/>
+      </w:pPr>
+      <w:rPr>
+        <w:rFonts w:ascii="Courier New" w:hAnsi="Courier New" w:cs="Courier New" w:hint="default"/>
+      </w:rPr>
+    </w:lvl>
+    <w:lvl w:ilvl="2" w:tplc="0C0C0005" w:tentative="1">
+      <w:start w:val="1"/>
+      <w:numFmt w:val="bullet"/>
+      <w:lvlText w:val=""/>
+      <w:lvlJc w:val="left"/>
+      <w:pPr>
+        <w:ind w:left="2160" w:hanging="360"/>
+      </w:pPr>
+      <w:rPr>
+        <w:rFonts w:ascii="Wingdings" w:hAnsi="Wingdings" w:hint="default"/>
+      </w:rPr>
+    </w:lvl>
+    <w:lvl w:ilvl="3" w:tplc="0C0C0001" w:tentative="1">
+      <w:start w:val="1"/>
+      <w:numFmt w:val="bullet"/>
+      <w:lvlText w:val=""/>
+      <w:lvlJc w:val="left"/>
+      <w:pPr>
+        <w:ind w:left="2880" w:hanging="360"/>
+      </w:pPr>
+      <w:rPr>
+        <w:rFonts w:ascii="Symbol" w:hAnsi="Symbol" w:hint="default"/>
+      </w:rPr>
+    </w:lvl>
+    <w:lvl w:ilvl="4" w:tplc="0C0C0003" w:tentative="1">
+      <w:start w:val="1"/>
+      <w:numFmt w:val="bullet"/>
+      <w:lvlText w:val="o"/>
+      <w:lvlJc w:val="left"/>
+      <w:pPr>
+        <w:ind w:left="3600" w:hanging="360"/>
+      </w:pPr>
+      <w:rPr>
+        <w:rFonts w:ascii="Courier New" w:hAnsi="Courier New" w:cs="Courier New" w:hint="default"/>
+      </w:rPr>
+    </w:lvl>
+    <w:lvl w:ilvl="5" w:tplc="0C0C0005" w:tentative="1">
+      <w:start w:val="1"/>
+      <w:numFmt w:val="bullet"/>
+      <w:lvlText w:val=""/>
+      <w:lvlJc w:val="left"/>
+      <w:pPr>
+        <w:ind w:left="4320" w:hanging="360"/>
+      </w:pPr>
+      <w:rPr>
+        <w:rFonts w:ascii="Wingdings" w:hAnsi="Wingdings" w:hint="default"/>
+      </w:rPr>
+    </w:lvl>
+    <w:lvl w:ilvl="6" w:tplc="0C0C0001" w:tentative="1">
+      <w:start w:val="1"/>
+      <w:numFmt w:val="bullet"/>
+      <w:lvlText w:val=""/>
+      <w:lvlJc w:val="left"/>
+      <w:pPr>
+        <w:ind w:left="5040" w:hanging="360"/>
+      </w:pPr>
+      <w:rPr>
+        <w:rFonts w:ascii="Symbol" w:hAnsi="Symbol" w:hint="default"/>
+      </w:rPr>
+    </w:lvl>
+    <w:lvl w:ilvl="7" w:tplc="0C0C0003" w:tentative="1">
+      <w:start w:val="1"/>
+      <w:numFmt w:val="bullet"/>
+      <w:lvlText w:val="o"/>
+      <w:lvlJc w:val="left"/>
+      <w:pPr>
+        <w:ind w:left="5760" w:hanging="360"/>
+      </w:pPr>
+      <w:rPr>
+        <w:rFonts w:ascii="Courier New" w:hAnsi="Courier New" w:cs="Courier New" w:hint="default"/>
+      </w:rPr>
+    </w:lvl>
+    <w:lvl w:ilvl="8" w:tplc="0C0C0005" w:tentative="1">
+      <w:start w:val="1"/>
+      <w:numFmt w:val="bullet"/>
+      <w:lvlText w:val=""/>
+      <w:lvlJc w:val="left"/>
+      <w:pPr>
+        <w:ind w:left="6480" w:hanging="360"/>
+      </w:pPr>
+      <w:rPr>
+        <w:rFonts w:ascii="Wingdings" w:hAnsi="Wingdings" w:hint="default"/>
+      </w:rPr>
+    </w:lvl>
+  </w:abstractNum>
+  <w:abstractNum w:abstractNumId="1">
+    <w:nsid w:val="572E3C58"/>
+    <w:multiLevelType w:val="hybridMultilevel"/>
+    <w:tmpl w:val="120815CC"/>
+    <w:lvl w:ilvl="0" w:tplc="26A297E0">
+      <w:numFmt w:val="bullet"/>
+      <w:lvlText w:val=""/>
+      <w:lvlJc w:val="left"/>
+      <w:pPr>
+        <w:ind w:left="720" w:hanging="360"/>
+      </w:pPr>
+      <w:rPr>
+        <w:rFonts w:ascii="Symbol" w:eastAsiaTheme="minorHAnsi" w:hAnsi="Symbol" w:cstheme="minorBidi" w:hint="default"/>
+      </w:rPr>
+    </w:lvl>
+    <w:lvl w:ilvl="1" w:tplc="0C0C0003" w:tentative="1">
+      <w:start w:val="1"/>
+      <w:numFmt w:val="bullet"/>
+      <w:lvlText w:val="o"/>
+      <w:lvlJc w:val="left"/>
+      <w:pPr>
+        <w:ind w:left="1440" w:hanging="360"/>
+      </w:pPr>
+      <w:rPr>
+        <w:rFonts w:ascii="Courier New" w:hAnsi="Courier New" w:cs="Courier New" w:hint="default"/>
+      </w:rPr>
+    </w:lvl>
+    <w:lvl w:ilvl="2" w:tplc="0C0C0005" w:tentative="1">
+      <w:start w:val="1"/>
+      <w:numFmt w:val="bullet"/>
+      <w:lvlText w:val=""/>
+      <w:lvlJc w:val="left"/>
+      <w:pPr>
+        <w:ind w:left="2160" w:hanging="360"/>
+      </w:pPr>
+      <w:rPr>
+        <w:rFonts w:ascii="Wingdings" w:hAnsi="Wingdings" w:hint="default"/>
+      </w:rPr>
+    </w:lvl>
+    <w:lvl w:ilvl="3" w:tplc="0C0C0001" w:tentative="1">
+      <w:start w:val="1"/>
+      <w:numFmt w:val="bullet"/>
+      <w:lvlText w:val=""/>
+      <w:lvlJc w:val="left"/>
+      <w:pPr>
+        <w:ind w:left="2880" w:hanging="360"/>
+      </w:pPr>
+      <w:rPr>
+        <w:rFonts w:ascii="Symbol" w:hAnsi="Symbol" w:hint="default"/>
+      </w:rPr>
+    </w:lvl>
+    <w:lvl w:ilvl="4" w:tplc="0C0C0003" w:tentative="1">
+      <w:start w:val="1"/>
+      <w:numFmt w:val="bullet"/>
+      <w:lvlText w:val="o"/>
+      <w:lvlJc w:val="left"/>
+      <w:pPr>
+        <w:ind w:left="3600" w:hanging="360"/>
+      </w:pPr>
+      <w:rPr>
+        <w:rFonts w:ascii="Courier New" w:hAnsi="Courier New" w:cs="Courier New" w:hint="default"/>
+      </w:rPr>
+    </w:lvl>
+    <w:lvl w:ilvl="5" w:tplc="0C0C0005" w:tentative="1">
+      <w:start w:val="1"/>
+      <w:numFmt w:val="bullet"/>
+      <w:lvlText w:val=""/>
+      <w:lvlJc w:val="left"/>
+      <w:pPr>
+        <w:ind w:left="4320" w:hanging="360"/>
+      </w:pPr>
+      <w:rPr>
+        <w:rFonts w:ascii="Wingdings" w:hAnsi="Wingdings" w:hint="default"/>
+      </w:rPr>
+    </w:lvl>
+    <w:lvl w:ilvl="6" w:tplc="0C0C0001" w:tentative="1">
+      <w:start w:val="1"/>
+      <w:numFmt w:val="bullet"/>
+      <w:lvlText w:val=""/>
+      <w:lvlJc w:val="left"/>
+      <w:pPr>
+        <w:ind w:left="5040" w:hanging="360"/>
+      </w:pPr>
+      <w:rPr>
+        <w:rFonts w:ascii="Symbol" w:hAnsi="Symbol" w:hint="default"/>
+      </w:rPr>
+    </w:lvl>
+    <w:lvl w:ilvl="7" w:tplc="0C0C0003" w:tentative="1">
+      <w:start w:val="1"/>
+      <w:numFmt w:val="bullet"/>
+      <w:lvlText w:val="o"/>
+      <w:lvlJc w:val="left"/>
+      <w:pPr>
+        <w:ind w:left="5760" w:hanging="360"/>
+      </w:pPr>
+      <w:rPr>
+        <w:rFonts w:ascii="Courier New" w:hAnsi="Courier New" w:cs="Courier New" w:hint="default"/>
+      </w:rPr>
+    </w:lvl>
+    <w:lvl w:ilvl="8" w:tplc="0C0C0005" w:tentative="1">
+      <w:start w:val="1"/>
+      <w:numFmt w:val="bullet"/>
+      <w:lvlText w:val=""/>
+      <w:lvlJc w:val="left"/>
+      <w:pPr>
+        <w:ind w:left="6480" w:hanging="360"/>
+      </w:pPr>
+      <w:rPr>
+        <w:rFonts w:ascii="Wingdings" w:hAnsi="Wingdings" w:hint="default"/>
+      </w:rPr>
+    </w:lvl>
+  </w:abstractNum>
+  <w:num w:numId="1">
+    <w:abstractNumId w:val="1"/>
+  </w:num>
+  <w:num w:numId="2">
+    <w:abstractNumId w:val="0"/>
+  </w:num>
+</w:numbering>
 </file>
 
 <file path=word/styles.xml><?xml version="1.0" encoding="utf-8"?>
@@ -794,6 +1160,17 @@
       <w:spacing w:val="15"/>
     </w:rPr>
   </w:style>
+  <w:style w:type="paragraph" w:styleId="ListParagraph">
+    <w:name w:val="List Paragraph"/>
+    <w:basedOn w:val="Normal"/>
+    <w:uiPriority w:val="34"/>
+    <w:qFormat/>
+    <w:rsid w:val="006B45C2"/>
+    <w:pPr>
+      <w:ind w:left="720"/>
+      <w:contextualSpacing/>
+    </w:pPr>
+  </w:style>
 </w:styles>
 </file>
 
@@ -1063,7 +1440,7 @@
 </file>
 
 <file path=customXml/itemProps1.xml><?xml version="1.0" encoding="utf-8"?>
-<ds:datastoreItem xmlns:ds="http://schemas.openxmlformats.org/officeDocument/2006/customXml" ds:itemID="{C2C506B9-038A-44EB-BE6E-AA9D7C4A41E9}">
+<ds:datastoreItem xmlns:ds="http://schemas.openxmlformats.org/officeDocument/2006/customXml" ds:itemID="{01D212D1-8DC9-4D3D-92FB-54BA7889AE63}">
   <ds:schemaRefs>
     <ds:schemaRef ds:uri="http://schemas.openxmlformats.org/officeDocument/2006/bibliography"/>
   </ds:schemaRefs>

</xml_diff>

<commit_message>
Modif aide et layout info
</commit_message>
<xml_diff>
--- a/Source/Ressources/Texte/Aide.docx
+++ b/Source/Ressources/Texte/Aide.docx
@@ -116,6 +116,16 @@
       <w:r>
         <w:t>À venir</w:t>
       </w:r>
+      <w:r>
+        <w:t xml:space="preserve"> </w:t>
+      </w:r>
+      <w:r>
+        <w:rPr>
+          <w:b/>
+          <w:color w:val="FF0000"/>
+        </w:rPr>
+        <w:t>(Est-ce nécessaire?)</w:t>
+      </w:r>
     </w:p>
     <w:p>
       <w:pPr>
@@ -177,7 +187,13 @@
     </w:p>
     <w:p>
       <w:r>
-        <w:t>C’est une fonctionnalité accessible par tous.</w:t>
+        <w:t xml:space="preserve">C’est une fonctionnalité accessible </w:t>
+      </w:r>
+      <w:r>
+        <w:t>à</w:t>
+      </w:r>
+      <w:r>
+        <w:t xml:space="preserve"> tous.</w:t>
       </w:r>
     </w:p>
     <w:p>
@@ -302,23 +318,38 @@
         </w:rPr>
         <w:t>crochet</w:t>
       </w:r>
+      <w:r>
+        <w:t> » dans un cercle vert.</w:t>
+      </w:r>
+    </w:p>
+    <w:p>
+      <w:pPr>
+        <w:pStyle w:val="Heading1"/>
+      </w:pPr>
+      <w:r>
+        <w:t>Mes réservations</w:t>
+      </w:r>
+    </w:p>
+    <w:p>
+      <w:r>
+        <w:t>C’est une fonctionnalité caché et seulement disponible pour les entreprises bénéficiant d’un numéro d’OSBL et reconnu comme un organisme.</w:t>
+      </w:r>
+    </w:p>
+    <w:p>
       <w:bookmarkStart w:id="0" w:name="_GoBack"/>
       <w:bookmarkEnd w:id="0"/>
-      <w:r>
-        <w:t> » dans un cercle vert.</w:t>
-      </w:r>
     </w:p>
     <w:p>
       <w:pPr>
         <w:pStyle w:val="Heading1"/>
       </w:pPr>
       <w:r>
-        <w:t>Mes réservations</w:t>
-      </w:r>
-    </w:p>
-    <w:p>
-      <w:r>
-        <w:t>C’est une fonctionnalité caché et seulement disponible pour les entreprises bénéficiant d’un numéro d’OSBL et reconnu comme un organisme.</w:t>
+        <w:t>Faire un don</w:t>
+      </w:r>
+    </w:p>
+    <w:p>
+      <w:r>
+        <w:t>C’est une fonctionnalité disponible à tous les utilisateurs inscrits, puisque tout le monde est invité à faire des dons aux collectivités.</w:t>
       </w:r>
     </w:p>
     <w:p>
@@ -326,7 +357,12 @@
         <w:pStyle w:val="Heading1"/>
       </w:pPr>
       <w:r>
-        <w:t>Faire un don</w:t>
+        <w:t>Mes dons</w:t>
+      </w:r>
+    </w:p>
+    <w:p>
+      <w:r>
+        <w:t>C’est une fonctionnalité disponible à tous les utilisateurs inscrits et qui ont effectués des dons.</w:t>
       </w:r>
     </w:p>
     <w:p>
@@ -339,7 +375,12 @@
         <w:pStyle w:val="Heading1"/>
       </w:pPr>
       <w:r>
-        <w:t>Mes dons</w:t>
+        <w:t>Statistiques</w:t>
+      </w:r>
+    </w:p>
+    <w:p>
+      <w:r>
+        <w:t>C’est une fonctionnalité accessible à tous, excepté pour certaines informations.</w:t>
       </w:r>
     </w:p>
     <w:p>
@@ -352,7 +393,12 @@
         <w:pStyle w:val="Heading1"/>
       </w:pPr>
       <w:r>
-        <w:t>Statistiques</w:t>
+        <w:t>Profil</w:t>
+      </w:r>
+    </w:p>
+    <w:p>
+      <w:r>
+        <w:t>C’est une fonctionnalité accessible à tous les utilisateurs inscrits.</w:t>
       </w:r>
     </w:p>
     <w:p>
@@ -365,25 +411,22 @@
         <w:pStyle w:val="Heading1"/>
       </w:pPr>
       <w:r>
-        <w:t>Profil</w:t>
+        <w:t>S’inscrire</w:t>
       </w:r>
     </w:p>
     <w:p>
       <w:r>
         <w:t>À venir</w:t>
       </w:r>
-    </w:p>
-    <w:p>
-      <w:pPr>
-        <w:pStyle w:val="Heading1"/>
-      </w:pPr>
-      <w:r>
-        <w:t>S’inscrire</w:t>
-      </w:r>
-    </w:p>
-    <w:p>
-      <w:r>
-        <w:t>À venir</w:t>
+      <w:r>
+        <w:t xml:space="preserve"> </w:t>
+      </w:r>
+      <w:r>
+        <w:rPr>
+          <w:b/>
+          <w:color w:val="FF0000"/>
+        </w:rPr>
+        <w:t>(Est-ce nécessaire?)</w:t>
       </w:r>
     </w:p>
     <w:p/>
@@ -1440,7 +1483,7 @@
 </file>
 
 <file path=customXml/itemProps1.xml><?xml version="1.0" encoding="utf-8"?>
-<ds:datastoreItem xmlns:ds="http://schemas.openxmlformats.org/officeDocument/2006/customXml" ds:itemID="{01D212D1-8DC9-4D3D-92FB-54BA7889AE63}">
+<ds:datastoreItem xmlns:ds="http://schemas.openxmlformats.org/officeDocument/2006/customXml" ds:itemID="{98DA920D-31FF-4CA4-9FB0-C40AFB61E0D3}">
   <ds:schemaRefs>
     <ds:schemaRef ds:uri="http://schemas.openxmlformats.org/officeDocument/2006/bibliography"/>
   </ds:schemaRefs>

</xml_diff>

<commit_message>
Partie mes réservations finalisée
</commit_message>
<xml_diff>
--- a/Source/Ressources/Texte/Aide.docx
+++ b/Source/Ressources/Texte/Aide.docx
@@ -102,6 +102,18 @@
       </w:r>
       <w:r>
         <w:t xml:space="preserve"> confidentielles auprès du public et n’apparaissent simplement qu’auprès des organismes reconnus. </w:t>
+      </w:r>
+    </w:p>
+    <w:p>
+      <w:r>
+        <w:t xml:space="preserve">Pour accéder à plus d’informations sur Denrée Ô Suivant, nous vous invitons à consulter la page À propos. </w:t>
+      </w:r>
+      <w:r>
+        <w:rPr>
+          <w:b/>
+          <w:color w:val="FF0000"/>
+        </w:rPr>
+        <w:t>(Lien vers la page à propos?)</w:t>
       </w:r>
     </w:p>
     <w:p>
@@ -207,7 +219,11 @@
         <w:t>s sur cette page.</w:t>
       </w:r>
       <w:r>
-        <w:t xml:space="preserve"> On peut y voir le nom et lorsque l’utilisateur souhaite voir plus d’informations sur un organisme souhaité, il suffit simplement de « </w:t>
+        <w:t xml:space="preserve"> On peut y voir le nom et lorsque l’utilisateur souhaite voir plus d’informations sur un organisme souhaité, </w:t>
+      </w:r>
+      <w:r>
+        <w:lastRenderedPageBreak/>
+        <w:t>il suffit simplement de « </w:t>
       </w:r>
       <w:r>
         <w:rPr>
@@ -224,7 +240,6 @@
         <w:pStyle w:val="Heading1"/>
       </w:pPr>
       <w:r>
-        <w:lastRenderedPageBreak/>
         <w:t>Produits disponibles</w:t>
       </w:r>
     </w:p>
@@ -281,7 +296,13 @@
     </w:p>
     <w:p>
       <w:r>
-        <w:t xml:space="preserve">Un autre affiche les réservations faite par l’organisme. </w:t>
+        <w:t>Un autre affiche les réservations faite par l’organisme</w:t>
+      </w:r>
+      <w:r>
+        <w:t>, par entreprise. On y voit donc à tous les endroits sur la carte où leurs réservations sont en attente. Elle facilite donc la gestion d’horaire de collecte et les déplacements à effectuer</w:t>
+      </w:r>
+      <w:r>
+        <w:t xml:space="preserve">. </w:t>
       </w:r>
       <w:r>
         <w:t>On peut annuler les réservations, bouton représenté par un X dans un cercle rouge, ou les « </w:t>
@@ -319,7 +340,16 @@
         <w:t>crochet</w:t>
       </w:r>
       <w:r>
-        <w:t> » dans un cercle vert.</w:t>
+        <w:t xml:space="preserve"> » dans un </w:t>
+      </w:r>
+      <w:r>
+        <w:rPr>
+          <w:highlight w:val="yellow"/>
+        </w:rPr>
+        <w:t>cercle</w:t>
+      </w:r>
+      <w:r>
+        <w:t xml:space="preserve"> vert.</w:t>
       </w:r>
     </w:p>
     <w:p>
@@ -336,6 +366,64 @@
       </w:r>
     </w:p>
     <w:p>
+      <w:r>
+        <w:t>Les organismes</w:t>
+      </w:r>
+      <w:r>
+        <w:t xml:space="preserve"> peuvent</w:t>
+      </w:r>
+      <w:r>
+        <w:t xml:space="preserve"> gérer leurs réservation</w:t>
+      </w:r>
+      <w:r>
+        <w:t>s</w:t>
+      </w:r>
+      <w:r>
+        <w:t>. Cette fonctionnalité affiche une liste de tous leurs réservations en attente. L’utilisateur peut ensuite, s’il le désire, annuler la réservation</w:t>
+      </w:r>
+      <w:r>
+        <w:t xml:space="preserve">, en cliquant sur le X dans un </w:t>
+      </w:r>
+      <w:r>
+        <w:rPr>
+          <w:highlight w:val="yellow"/>
+        </w:rPr>
+        <w:t>cercle</w:t>
+      </w:r>
+      <w:r>
+        <w:t xml:space="preserve"> rouge</w:t>
+      </w:r>
+      <w:r>
+        <w:t xml:space="preserve"> ou indiquer que la collecte du produit a été effectué</w:t>
+      </w:r>
+      <w:r>
+        <w:t xml:space="preserve">, en cliquant sur le camion dans un </w:t>
+      </w:r>
+      <w:r>
+        <w:rPr>
+          <w:highlight w:val="yellow"/>
+        </w:rPr>
+        <w:t>cercle</w:t>
+      </w:r>
+      <w:r>
+        <w:t xml:space="preserve"> vert</w:t>
+      </w:r>
+      <w:r>
+        <w:t>.</w:t>
+      </w:r>
+    </w:p>
+    <w:p>
+      <w:pPr>
+        <w:pStyle w:val="Heading1"/>
+      </w:pPr>
+      <w:r>
+        <w:t>Faire un don</w:t>
+      </w:r>
+    </w:p>
+    <w:p>
+      <w:r>
+        <w:t>C’est une fonctionnalité disponible à tous les utilisateurs inscrits, puisque tout le monde est invité à faire des dons aux collectivités.</w:t>
+      </w:r>
       <w:bookmarkStart w:id="0" w:name="_GoBack"/>
       <w:bookmarkEnd w:id="0"/>
     </w:p>
@@ -344,12 +432,17 @@
         <w:pStyle w:val="Heading1"/>
       </w:pPr>
       <w:r>
-        <w:t>Faire un don</w:t>
-      </w:r>
-    </w:p>
-    <w:p>
-      <w:r>
-        <w:t>C’est une fonctionnalité disponible à tous les utilisateurs inscrits, puisque tout le monde est invité à faire des dons aux collectivités.</w:t>
+        <w:t>Mes dons</w:t>
+      </w:r>
+    </w:p>
+    <w:p>
+      <w:r>
+        <w:t>C’est une fonctionnalité disponible à tous les utilisateurs inscrits et qui ont effectués des dons.</w:t>
+      </w:r>
+    </w:p>
+    <w:p>
+      <w:r>
+        <w:t>À venir</w:t>
       </w:r>
     </w:p>
     <w:p>
@@ -357,12 +450,12 @@
         <w:pStyle w:val="Heading1"/>
       </w:pPr>
       <w:r>
-        <w:t>Mes dons</w:t>
-      </w:r>
-    </w:p>
-    <w:p>
-      <w:r>
-        <w:t>C’est une fonctionnalité disponible à tous les utilisateurs inscrits et qui ont effectués des dons.</w:t>
+        <w:t>Statistiques</w:t>
+      </w:r>
+    </w:p>
+    <w:p>
+      <w:r>
+        <w:t>C’est une fonctionnalité accessible à tous, excepté pour certaines informations.</w:t>
       </w:r>
     </w:p>
     <w:p>
@@ -375,24 +468,7 @@
         <w:pStyle w:val="Heading1"/>
       </w:pPr>
       <w:r>
-        <w:t>Statistiques</w:t>
-      </w:r>
-    </w:p>
-    <w:p>
-      <w:r>
-        <w:t>C’est une fonctionnalité accessible à tous, excepté pour certaines informations.</w:t>
-      </w:r>
-    </w:p>
-    <w:p>
-      <w:r>
-        <w:t>À venir</w:t>
-      </w:r>
-    </w:p>
-    <w:p>
-      <w:pPr>
-        <w:pStyle w:val="Heading1"/>
-      </w:pPr>
-      <w:r>
+        <w:lastRenderedPageBreak/>
         <w:t>Profil</w:t>
       </w:r>
     </w:p>
@@ -1483,7 +1559,7 @@
 </file>
 
 <file path=customXml/itemProps1.xml><?xml version="1.0" encoding="utf-8"?>
-<ds:datastoreItem xmlns:ds="http://schemas.openxmlformats.org/officeDocument/2006/customXml" ds:itemID="{98DA920D-31FF-4CA4-9FB0-C40AFB61E0D3}">
+<ds:datastoreItem xmlns:ds="http://schemas.openxmlformats.org/officeDocument/2006/customXml" ds:itemID="{1154A679-3ADD-4628-8FB7-1CE8ABB5F39A}">
   <ds:schemaRefs>
     <ds:schemaRef ds:uri="http://schemas.openxmlformats.org/officeDocument/2006/bibliography"/>
   </ds:schemaRefs>

</xml_diff>

<commit_message>
Partie faire un don terminée
</commit_message>
<xml_diff>
--- a/Source/Ressources/Texte/Aide.docx
+++ b/Source/Ressources/Texte/Aide.docx
@@ -113,29 +113,36 @@
           <w:b/>
           <w:color w:val="FF0000"/>
         </w:rPr>
-        <w:t>(Lien vers la page à propos?)</w:t>
-      </w:r>
-    </w:p>
-    <w:p>
-      <w:pPr>
-        <w:pStyle w:val="Heading1"/>
-      </w:pPr>
-      <w:r>
-        <w:t>Connexion</w:t>
-      </w:r>
-    </w:p>
-    <w:p>
-      <w:r>
-        <w:t>À venir</w:t>
-      </w:r>
-      <w:r>
-        <w:t xml:space="preserve"> </w:t>
+        <w:t>(Lien vers la page À</w:t>
       </w:r>
       <w:r>
         <w:rPr>
           <w:b/>
           <w:color w:val="FF0000"/>
         </w:rPr>
+        <w:t xml:space="preserve"> propos?)</w:t>
+      </w:r>
+    </w:p>
+    <w:p>
+      <w:pPr>
+        <w:pStyle w:val="Heading1"/>
+      </w:pPr>
+      <w:r>
+        <w:t>Connexion</w:t>
+      </w:r>
+    </w:p>
+    <w:p>
+      <w:r>
+        <w:t>À venir</w:t>
+      </w:r>
+      <w:r>
+        <w:t xml:space="preserve"> </w:t>
+      </w:r>
+      <w:r>
+        <w:rPr>
+          <w:b/>
+          <w:color w:val="FF0000"/>
+        </w:rPr>
         <w:t>(Est-ce nécessaire?)</w:t>
       </w:r>
     </w:p>
@@ -422,16 +429,36 @@
     </w:p>
     <w:p>
       <w:r>
-        <w:t>C’est une fonctionnalité disponible à tous les utilisateurs inscrits, puisque tout le monde est invité à faire des dons aux collectivités.</w:t>
+        <w:t>C’est une fonctionnalité disponible à tous les utilisateurs inscrits, puisque tout le monde est invité à faire des dons aux collect</w:t>
       </w:r>
       <w:bookmarkStart w:id="0" w:name="_GoBack"/>
       <w:bookmarkEnd w:id="0"/>
+      <w:r>
+        <w:t>ivités.</w:t>
+      </w:r>
+    </w:p>
+    <w:p>
+      <w:r>
+        <w:t>Afin de faire un don aux organismes</w:t>
+      </w:r>
+      <w:r>
+        <w:t xml:space="preserve"> communautaires</w:t>
+      </w:r>
+      <w:r>
+        <w:t>, les utilisateurs sont invités à utiliser le système de Gestion de produits. Il suffit simplement d’insérer toutes les informations demandées dans le formulaire (Attention, tous les champs sont obligatoires) et de cliquer sur ajouter. L’application introduira donc le produit qui a été ajouté au système et sera visible instantanément aux organismes.</w:t>
+      </w:r>
+    </w:p>
+    <w:p>
+      <w:r>
+        <w:t>Ne vous inquiétez pas! Si vous faites une erreur en remplissant le formulaire, il suffit simplement d’accéder à la fonctionnalité Mes dons, disponible dans le menu sur la barre d’action.</w:t>
+      </w:r>
     </w:p>
     <w:p>
       <w:pPr>
         <w:pStyle w:val="Heading1"/>
       </w:pPr>
       <w:r>
+        <w:lastRenderedPageBreak/>
         <w:t>Mes dons</w:t>
       </w:r>
     </w:p>
@@ -468,7 +495,6 @@
         <w:pStyle w:val="Heading1"/>
       </w:pPr>
       <w:r>
-        <w:lastRenderedPageBreak/>
         <w:t>Profil</w:t>
       </w:r>
     </w:p>
@@ -1559,7 +1585,7 @@
 </file>
 
 <file path=customXml/itemProps1.xml><?xml version="1.0" encoding="utf-8"?>
-<ds:datastoreItem xmlns:ds="http://schemas.openxmlformats.org/officeDocument/2006/customXml" ds:itemID="{1154A679-3ADD-4628-8FB7-1CE8ABB5F39A}">
+<ds:datastoreItem xmlns:ds="http://schemas.openxmlformats.org/officeDocument/2006/customXml" ds:itemID="{65AE42AF-F0BB-4CF9-8C20-A388193D2B00}">
   <ds:schemaRefs>
     <ds:schemaRef ds:uri="http://schemas.openxmlformats.org/officeDocument/2006/bibliography"/>
   </ds:schemaRefs>

</xml_diff>

<commit_message>
Partie Mes dons terminée
</commit_message>
<xml_diff>
--- a/Source/Ressources/Texte/Aide.docx
+++ b/Source/Ressources/Texte/Aide.docx
@@ -429,48 +429,59 @@
     </w:p>
     <w:p>
       <w:r>
-        <w:t>C’est une fonctionnalité disponible à tous les utilisateurs inscrits, puisque tout le monde est invité à faire des dons aux collect</w:t>
+        <w:t>C’est une fonctionnalité disponible à tous les utilisateurs inscrits, puisque tout le monde est invité à faire des dons aux collectivités.</w:t>
+      </w:r>
+    </w:p>
+    <w:p>
+      <w:r>
+        <w:t>Afin de faire un don aux organismes</w:t>
+      </w:r>
+      <w:r>
+        <w:t xml:space="preserve"> communautaires</w:t>
+      </w:r>
+      <w:r>
+        <w:t>, les utilisateurs sont invités à utiliser le système de Gestion de produits. Il suffit simplement d’insérer toutes les informations demandées dans le formulaire (Attention, tous les champs sont obligatoires) et de cliquer sur ajouter. L’application introduira donc le produit qui a été ajouté au système et sera visible instantanément aux organismes.</w:t>
+      </w:r>
+    </w:p>
+    <w:p>
+      <w:r>
+        <w:t>Ne vous inquiétez pas! Si vous faites une erreur en remplissant le formulaire, il suffit simplement d’accéder à la fonctionnalité Mes dons, disponible dans le menu sur la barre d’action.</w:t>
+      </w:r>
+    </w:p>
+    <w:p>
+      <w:pPr>
+        <w:pStyle w:val="Heading1"/>
+      </w:pPr>
+      <w:r>
+        <w:lastRenderedPageBreak/>
+        <w:t>Mes dons</w:t>
+      </w:r>
+    </w:p>
+    <w:p>
+      <w:r>
+        <w:t>C’est une fonctionnalité disponible à tous les utilisateurs inscrits et qui ont effectués des dons.</w:t>
+      </w:r>
+    </w:p>
+    <w:p>
+      <w:r>
+        <w:t xml:space="preserve">La fonctionnalité Mes dons sert à gérer les dons effectués par l’utilisateur. Ainsi, l’utilisateur peut y voir ses dons, s’ils sont disponibles ou réservés. L’utilisateur pourra ainsi modifier le don, s’il y a des erreurs, en cliquant sur le bouton représenté par un crayon dans un </w:t>
+      </w:r>
+      <w:r>
+        <w:rPr>
+          <w:highlight w:val="yellow"/>
+        </w:rPr>
+        <w:t>cercle</w:t>
+      </w:r>
+      <w:r>
+        <w:t xml:space="preserve"> vert. </w:t>
+      </w:r>
+    </w:p>
+    <w:p>
+      <w:r>
+        <w:t>L’utilisateur aura aussi la possibilité de supprimer le don, en cliquant sur le bouton représenté par un X dans un cercle rouge.</w:t>
       </w:r>
       <w:bookmarkStart w:id="0" w:name="_GoBack"/>
       <w:bookmarkEnd w:id="0"/>
-      <w:r>
-        <w:t>ivités.</w:t>
-      </w:r>
-    </w:p>
-    <w:p>
-      <w:r>
-        <w:t>Afin de faire un don aux organismes</w:t>
-      </w:r>
-      <w:r>
-        <w:t xml:space="preserve"> communautaires</w:t>
-      </w:r>
-      <w:r>
-        <w:t>, les utilisateurs sont invités à utiliser le système de Gestion de produits. Il suffit simplement d’insérer toutes les informations demandées dans le formulaire (Attention, tous les champs sont obligatoires) et de cliquer sur ajouter. L’application introduira donc le produit qui a été ajouté au système et sera visible instantanément aux organismes.</w:t>
-      </w:r>
-    </w:p>
-    <w:p>
-      <w:r>
-        <w:t>Ne vous inquiétez pas! Si vous faites une erreur en remplissant le formulaire, il suffit simplement d’accéder à la fonctionnalité Mes dons, disponible dans le menu sur la barre d’action.</w:t>
-      </w:r>
-    </w:p>
-    <w:p>
-      <w:pPr>
-        <w:pStyle w:val="Heading1"/>
-      </w:pPr>
-      <w:r>
-        <w:lastRenderedPageBreak/>
-        <w:t>Mes dons</w:t>
-      </w:r>
-    </w:p>
-    <w:p>
-      <w:r>
-        <w:t>C’est une fonctionnalité disponible à tous les utilisateurs inscrits et qui ont effectués des dons.</w:t>
-      </w:r>
-    </w:p>
-    <w:p>
-      <w:r>
-        <w:t>À venir</w:t>
-      </w:r>
     </w:p>
     <w:p>
       <w:pPr>
@@ -1585,7 +1596,7 @@
 </file>
 
 <file path=customXml/itemProps1.xml><?xml version="1.0" encoding="utf-8"?>
-<ds:datastoreItem xmlns:ds="http://schemas.openxmlformats.org/officeDocument/2006/customXml" ds:itemID="{65AE42AF-F0BB-4CF9-8C20-A388193D2B00}">
+<ds:datastoreItem xmlns:ds="http://schemas.openxmlformats.org/officeDocument/2006/customXml" ds:itemID="{95F22BBB-515F-4875-8CD0-E7EA6E753658}">
   <ds:schemaRefs>
     <ds:schemaRef ds:uri="http://schemas.openxmlformats.org/officeDocument/2006/bibliography"/>
   </ds:schemaRefs>

</xml_diff>

<commit_message>
Texte aide presque terminé
Il reste simplement la partie des statistiques
</commit_message>
<xml_diff>
--- a/Source/Ressources/Texte/Aide.docx
+++ b/Source/Ressources/Texte/Aide.docx
@@ -4,81 +4,6 @@
   <w:body>
     <w:p>
       <w:pPr>
-        <w:pStyle w:val="Title"/>
-        <w:spacing w:after="240"/>
-        <w:jc w:val="center"/>
-      </w:pPr>
-      <w:r>
-        <w:rPr>
-          <w:color w:val="FF0000"/>
-        </w:rPr>
-        <w:t>ATTENTION, CE TEXTE N’EST PAS ENCORE TERMINÉ</w:t>
-      </w:r>
-    </w:p>
-    <w:p>
-      <w:pPr>
-        <w:pStyle w:val="Subtitle"/>
-        <w:jc w:val="both"/>
-      </w:pPr>
-      <w:r>
-        <w:t>Il est tout à fait normal qu</w:t>
-      </w:r>
-      <w:r>
-        <w:t xml:space="preserve">’il ne soit pas complet, </w:t>
-      </w:r>
-      <w:r>
-        <w:t xml:space="preserve">que les phrases ne </w:t>
-      </w:r>
-      <w:r>
-        <w:t>soient</w:t>
-      </w:r>
-      <w:r>
-        <w:t xml:space="preserve"> pas parfaites</w:t>
-      </w:r>
-      <w:r>
-        <w:t xml:space="preserve"> et qu’il y ait des erreurs d’orthographe</w:t>
-      </w:r>
-      <w:r>
-        <w:t xml:space="preserve">. </w:t>
-      </w:r>
-      <w:r>
-        <w:t>C’est un travail en cours</w:t>
-      </w:r>
-      <w:r>
-        <w:t xml:space="preserve">. C’est au moment où le texte sera complété que nous pourrons réviser, </w:t>
-      </w:r>
-      <w:proofErr w:type="gramStart"/>
-      <w:r>
-        <w:t>modifier</w:t>
-      </w:r>
-      <w:proofErr w:type="gramEnd"/>
-      <w:r>
-        <w:t xml:space="preserve">, supprimer, corriger le texte. Si l’envie vous prend de modifier ce </w:t>
-      </w:r>
-      <w:r>
-        <w:rPr>
-          <w:rStyle w:val="SubtitleChar"/>
-        </w:rPr>
-        <w:t>texte</w:t>
-      </w:r>
-      <w:r>
-        <w:rPr>
-          <w:rStyle w:val="SubtitleChar"/>
-        </w:rPr>
-        <w:t xml:space="preserve"> maintenant</w:t>
-      </w:r>
-      <w:r>
-        <w:rPr>
-          <w:rStyle w:val="SubtitleChar"/>
-        </w:rPr>
-        <w:t>, c’est à vos risques et périls.</w:t>
-      </w:r>
-      <w:r>
-        <w:t xml:space="preserve"> MOUHAHAHAHAHAHA.</w:t>
-      </w:r>
-    </w:p>
-    <w:p>
-      <w:pPr>
         <w:pStyle w:val="Heading1"/>
       </w:pPr>
       <w:r>
@@ -90,18 +15,45 @@
         <w:t>Denrée Ô Suivant es</w:t>
       </w:r>
       <w:r>
-        <w:t>t une application de gestion de dons de marchandises. Elle permet aux entreprises et aux particuliers d’afficher des marchandises à donner. Les organismes communautaires peuvent ainsi réserver des marchandises dont ils ont besoins et d’aller les recueillir auprès de ceux qui donnent.</w:t>
-      </w:r>
-    </w:p>
-    <w:p>
-      <w:r>
-        <w:t>Ne vous inquiétez pas! L’application s’assure que les informations du donneur, qu’il soit un entreprise ou un particulier, reste</w:t>
+        <w:t xml:space="preserve">t une application de gestion de dons de </w:t>
+      </w:r>
+      <w:r>
+        <w:t>produits</w:t>
+      </w:r>
+      <w:r>
+        <w:t xml:space="preserve">. Elle permet aux entreprises d’afficher des </w:t>
+      </w:r>
+      <w:r>
+        <w:t>produits à donner. Ainsi, l</w:t>
+      </w:r>
+      <w:r>
+        <w:t>es or</w:t>
+      </w:r>
+      <w:r>
+        <w:t xml:space="preserve">ganismes communautaires peuvent </w:t>
+      </w:r>
+      <w:r>
+        <w:t>réserver des marchandises dont ils ont besoins et d’aller les recueillir auprès de ceux qui donnent.</w:t>
+      </w:r>
+    </w:p>
+    <w:p>
+      <w:r>
+        <w:t>L’application s’assure que les informations du donneur, qu’il soit un entreprise ou un particulier, reste</w:t>
       </w:r>
       <w:r>
         <w:t>nt</w:t>
       </w:r>
       <w:r>
-        <w:t xml:space="preserve"> confidentielles auprès du public et n’apparaissent simplement qu’auprès des organismes reconnus. </w:t>
+        <w:t xml:space="preserve"> confidentielles</w:t>
+      </w:r>
+      <w:r>
+        <w:t>, s’il le souhaite,</w:t>
+      </w:r>
+      <w:r>
+        <w:t xml:space="preserve"> auprès du public et n’apparaissent simplement qu’</w:t>
+      </w:r>
+      <w:r>
+        <w:t>auprès des organismes reconnus.</w:t>
       </w:r>
     </w:p>
     <w:p>
@@ -120,30 +72,14 @@
           <w:b/>
           <w:color w:val="FF0000"/>
         </w:rPr>
-        <w:t xml:space="preserve"> propos?)</w:t>
-      </w:r>
-    </w:p>
-    <w:p>
-      <w:pPr>
-        <w:pStyle w:val="Heading1"/>
-      </w:pPr>
-      <w:r>
-        <w:t>Connexion</w:t>
-      </w:r>
-    </w:p>
-    <w:p>
-      <w:r>
-        <w:t>À venir</w:t>
-      </w:r>
-      <w:r>
-        <w:t xml:space="preserve"> </w:t>
+        <w:t xml:space="preserve"> propos</w:t>
       </w:r>
       <w:r>
         <w:rPr>
           <w:b/>
           <w:color w:val="FF0000"/>
         </w:rPr>
-        <w:t>(Est-ce nécessaire?)</w:t>
+        <w:t>)</w:t>
       </w:r>
     </w:p>
     <w:p>
@@ -164,33 +100,33 @@
       <w:r>
         <w:t>ion.</w:t>
       </w:r>
-    </w:p>
-    <w:p>
-      <w:r>
-        <w:t>C</w:t>
-      </w:r>
-      <w:r>
-        <w:t>e menu regroupe toutes les options utiles afin de mieux naviguer sur l’application. On peut y voir les statistiques, les organismes, les produits disponibles</w:t>
-      </w:r>
-      <w:r>
-        <w:t xml:space="preserve">, vos réservations, faire un don et vos dons qui ont été fait. </w:t>
-      </w:r>
-    </w:p>
-    <w:p>
-      <w:r>
-        <w:t xml:space="preserve">Ensuite, il y a </w:t>
-      </w:r>
-      <w:r>
-        <w:t xml:space="preserve">un deuxième </w:t>
-      </w:r>
-      <w:r>
-        <w:t>menu</w:t>
-      </w:r>
-      <w:r>
-        <w:t>, assigné de trois points, l’un par-dessus l’autre, qui vous permet d’accéder à votre profil, à l’A</w:t>
-      </w:r>
-      <w:r>
-        <w:t>ide, ainsi qu’à vous connecter ou bien déconnecter de l’application.</w:t>
+      <w:r>
+        <w:t xml:space="preserve"> La navigation se fait sur trois boutons. De gauche à droite, il y a le menu de navigation, l’accès au profil et l’accès aux informations de l’application.</w:t>
+      </w:r>
+    </w:p>
+    <w:p>
+      <w:r>
+        <w:t>Le</w:t>
+      </w:r>
+      <w:r>
+        <w:t xml:space="preserve"> menu de navigation vous permet</w:t>
+      </w:r>
+      <w:r>
+        <w:t xml:space="preserve"> d’aller voir les statistiques</w:t>
+      </w:r>
+      <w:r>
+        <w:t>, les produits disponibles (pour les organismes communautaires), afficher vos réservations (pour les organismes communautaires), faire des dons, afficher vos dons ainsi que d’afficher les produits disponibles (pour les organismes communautaires).</w:t>
+      </w:r>
+    </w:p>
+    <w:p>
+      <w:r>
+        <w:t>L’accès aux informations vous permets d’accéder à plus d’information sur l’application, d’accéder à l’aide et vous donnes la</w:t>
+      </w:r>
+      <w:r>
+        <w:t xml:space="preserve"> possibilité de vous déconnecter</w:t>
+      </w:r>
+      <w:r>
+        <w:t>.</w:t>
       </w:r>
     </w:p>
     <w:p>
@@ -226,20 +162,128 @@
         <w:t>s sur cette page.</w:t>
       </w:r>
       <w:r>
-        <w:t xml:space="preserve"> On peut y voir le nom et lorsque l’utilisateur souhaite voir plus d’informations sur un organisme souhaité, </w:t>
-      </w:r>
+        <w:t xml:space="preserve"> On peut y voir le nom et lorsque l’utilisateur souhaite voir plus d’informations sur un organisme </w:t>
+      </w:r>
+      <w:r>
+        <w:t>souhaité, il suffit d’appuyer sur le nom pour afficher plus d’informations. Les informations affichés sont l’adresse, le nom de la personne contact et le numéro de téléphone de l’organisme.</w:t>
+      </w:r>
+    </w:p>
+    <w:p>
+      <w:pPr>
+        <w:pStyle w:val="Heading1"/>
+      </w:pPr>
+      <w:r>
+        <w:t>Produits disponibles</w:t>
+      </w:r>
+    </w:p>
+    <w:p>
+      <w:r>
+        <w:t>C’est une fonctionnalité caché</w:t>
+      </w:r>
+      <w:r>
+        <w:t>e</w:t>
+      </w:r>
+      <w:r>
+        <w:t xml:space="preserve"> et seulement disponible pour les entreprises bénéficiant d’un numéro d’OSBL et reconnu comme un organisme</w:t>
+      </w:r>
+      <w:r>
+        <w:t xml:space="preserve"> communautaire</w:t>
+      </w:r>
+      <w:r>
+        <w:t>.</w:t>
+      </w:r>
+    </w:p>
+    <w:p>
+      <w:r>
+        <w:t>U</w:t>
+      </w:r>
+      <w:r>
+        <w:t xml:space="preserve">ne carte </w:t>
+      </w:r>
+      <w:r>
+        <w:t xml:space="preserve">affiche les entreprises où on peut y retrouver des produits présentement </w:t>
+      </w:r>
+      <w:r>
+        <w:t>disponibles. Il suffit d’appuyer sur le marqueur voulu, pour faire afficher le nom de l’</w:t>
+      </w:r>
+      <w:r>
+        <w:t xml:space="preserve">entreprise sur l’espace au bas de l’écran. En appuyant sur le nom, </w:t>
+      </w:r>
+      <w:r>
+        <w:t>les informations sur l’entreprise s’y affichent, ainsi que les produits que l’entreprise donne.</w:t>
+      </w:r>
+    </w:p>
+    <w:p>
       <w:r>
         <w:lastRenderedPageBreak/>
-        <w:t>il suffit simplement de « </w:t>
-      </w:r>
-      <w:r>
-        <w:rPr>
-          <w:highlight w:val="yellow"/>
-        </w:rPr>
-        <w:t>peser</w:t>
-      </w:r>
-      <w:r>
-        <w:t> » sur le nom et plus d’informations s’y affichera. On y verra donc l’adresse, le numéro de téléphone, ainsi que le nom de la personne contact.</w:t>
+        <w:t>Les trois boutons, en bas, à droite de la carte</w:t>
+      </w:r>
+      <w:r>
+        <w:t>, ont des fonctionnalités différentes. De haut en bas, on y retrouve le bouton qui affiche les produits disponibles par entreprise. Elle est sélectionnée de base.</w:t>
+      </w:r>
+    </w:p>
+    <w:p>
+      <w:r>
+        <w:t>Le deuxième bouton</w:t>
+      </w:r>
+      <w:r>
+        <w:t xml:space="preserve"> affiche</w:t>
+      </w:r>
+      <w:r>
+        <w:t xml:space="preserve"> </w:t>
+      </w:r>
+      <w:r>
+        <w:t>les réservations effectuées</w:t>
+      </w:r>
+      <w:r>
+        <w:t xml:space="preserve"> par l’organisme</w:t>
+      </w:r>
+      <w:r>
+        <w:t>.</w:t>
+      </w:r>
+      <w:r>
+        <w:t xml:space="preserve"> On </w:t>
+      </w:r>
+      <w:r>
+        <w:t xml:space="preserve">voit donc à tous les endroits sur la carte où </w:t>
+      </w:r>
+      <w:r>
+        <w:t>il y a des</w:t>
+      </w:r>
+      <w:r>
+        <w:t xml:space="preserve"> réservations en attente. Elle facilite donc la gestion d’horaire de collecte et les déplacements à effectuer</w:t>
+      </w:r>
+      <w:r>
+        <w:t xml:space="preserve">. </w:t>
+      </w:r>
+      <w:r>
+        <w:t xml:space="preserve">On peut </w:t>
+      </w:r>
+      <w:r>
+        <w:t>annuler les réservations ou indiqué que les produits ont été collectés.</w:t>
+      </w:r>
+    </w:p>
+    <w:p>
+      <w:r>
+        <w:t>Le</w:t>
+      </w:r>
+      <w:r>
+        <w:t xml:space="preserve"> troisième affiche tout simplement </w:t>
+      </w:r>
+      <w:r>
+        <w:t>la</w:t>
+      </w:r>
+      <w:r>
+        <w:t xml:space="preserve"> liste des produits disponibles, </w:t>
+      </w:r>
+      <w:r>
+        <w:t>on peut y faire des réservations et</w:t>
+      </w:r>
+      <w:r>
+        <w:t xml:space="preserve"> voir à quelles entrepri</w:t>
+      </w:r>
+      <w:r>
+        <w:t>ses ces produits sont associés.</w:t>
       </w:r>
     </w:p>
     <w:p>
@@ -247,116 +291,50 @@
         <w:pStyle w:val="Heading1"/>
       </w:pPr>
       <w:r>
-        <w:t>Produits disponibles</w:t>
-      </w:r>
-    </w:p>
-    <w:p>
-      <w:r>
-        <w:t>C’est une fonctionnalité caché et seulement disponible pour les entreprises bénéficiant d’un numéro d’OSBL et reconnu comme un organisme.</w:t>
-      </w:r>
-    </w:p>
-    <w:p>
-      <w:r>
-        <w:t>U</w:t>
-      </w:r>
-      <w:r>
-        <w:t xml:space="preserve">ne carte affiche les entreprises où on peut y retrouver des produits présentement </w:t>
-      </w:r>
-      <w:r>
-        <w:t>disponibles. On peut y faire des réservations, c’est un bouton représenté par un « </w:t>
-      </w:r>
-      <w:r>
-        <w:rPr>
-          <w:highlight w:val="yellow"/>
-        </w:rPr>
-        <w:t>crochet</w:t>
-      </w:r>
-      <w:r>
-        <w:t> »</w:t>
-      </w:r>
-      <w:r>
-        <w:t xml:space="preserve"> dans un cercle vert</w:t>
-      </w:r>
-      <w:r>
-        <w:t xml:space="preserve">. </w:t>
-      </w:r>
-    </w:p>
-    <w:p>
-      <w:r>
-        <w:t>Sur la carte, t</w:t>
-      </w:r>
-      <w:r>
-        <w:t xml:space="preserve">rois boutons en bas, à droite, </w:t>
-      </w:r>
-      <w:r>
-        <w:t xml:space="preserve">y </w:t>
-      </w:r>
-      <w:r>
-        <w:t xml:space="preserve">sont affichés. </w:t>
+        <w:t>Mes réservations</w:t>
+      </w:r>
+    </w:p>
+    <w:p>
+      <w:r>
+        <w:t>C’est une fonctionnalité caché et seulement disponible pour les entreprises bénéficiant d’un numéro d’OSBL et reconnu comme un organisme</w:t>
+      </w:r>
+      <w:r>
+        <w:t xml:space="preserve"> communautaire</w:t>
+      </w:r>
+      <w:r>
+        <w:t>.</w:t>
+      </w:r>
+    </w:p>
+    <w:p>
+      <w:r>
+        <w:t>À partir de cette activité, les</w:t>
+      </w:r>
+      <w:r>
+        <w:t xml:space="preserve"> organismes</w:t>
+      </w:r>
+      <w:r>
+        <w:t xml:space="preserve"> peuvent</w:t>
+      </w:r>
+      <w:r>
+        <w:t xml:space="preserve"> gérer leurs réservation</w:t>
+      </w:r>
+      <w:r>
+        <w:t>s</w:t>
+      </w:r>
+      <w:r>
+        <w:t xml:space="preserve"> en attente.</w:t>
+      </w:r>
+      <w:r>
+        <w:t xml:space="preserve"> L’utilisateur peut ensuite, s’il le désire, annuler la réservation</w:t>
       </w:r>
       <w:r>
         <w:t xml:space="preserve"> </w:t>
       </w:r>
       <w:r>
-        <w:t xml:space="preserve">Un bouton affiche les produits disponibles, c’est celui qui est sélectionné de base. </w:t>
-      </w:r>
-    </w:p>
-    <w:p>
-      <w:r>
-        <w:t>Un autre affiche les réservations faite par l’organisme</w:t>
-      </w:r>
-      <w:r>
-        <w:t>, par entreprise. On y voit donc à tous les endroits sur la carte où leurs réservations sont en attente. Elle facilite donc la gestion d’horaire de collecte et les déplacements à effectuer</w:t>
-      </w:r>
-      <w:r>
-        <w:t xml:space="preserve">. </w:t>
-      </w:r>
-      <w:r>
-        <w:t>On peut annuler les réservations, bouton représenté par un X dans un cercle rouge, ou les « </w:t>
-      </w:r>
-      <w:r>
-        <w:rPr>
-          <w:highlight w:val="yellow"/>
-        </w:rPr>
-        <w:t>cocher</w:t>
-      </w:r>
-      <w:r>
-        <w:t> » comme étant « </w:t>
-      </w:r>
-      <w:r>
-        <w:rPr>
-          <w:highlight w:val="yellow"/>
-        </w:rPr>
-        <w:t>collecté</w:t>
-      </w:r>
-      <w:r>
-        <w:t> », bouton représenté par un camion dans un cercle vert.</w:t>
-      </w:r>
-    </w:p>
-    <w:p>
-      <w:r>
-        <w:t>La troisième affiche tout simplement une</w:t>
-      </w:r>
-      <w:r>
-        <w:t xml:space="preserve"> liste des produits disponibles, on peut y faire aussi des réservations et y voir à quelles entreprises ces produits sont associés. De même que sur la carte, on peut réserver les produits en cliquant sur le « </w:t>
-      </w:r>
-      <w:r>
-        <w:rPr>
-          <w:highlight w:val="yellow"/>
-        </w:rPr>
-        <w:t>crochet</w:t>
-      </w:r>
-      <w:r>
-        <w:t xml:space="preserve"> » dans un </w:t>
-      </w:r>
-      <w:r>
-        <w:rPr>
-          <w:highlight w:val="yellow"/>
-        </w:rPr>
-        <w:t>cercle</w:t>
-      </w:r>
-      <w:r>
-        <w:t xml:space="preserve"> vert.</w:t>
+        <w:t>ou indiquer que la collecte du produit a été effectué</w:t>
+      </w:r>
+      <w:r>
+        <w:t>.</w:t>
       </w:r>
     </w:p>
     <w:p>
@@ -364,59 +342,49 @@
         <w:pStyle w:val="Heading1"/>
       </w:pPr>
       <w:r>
-        <w:t>Mes réservations</w:t>
-      </w:r>
-    </w:p>
-    <w:p>
-      <w:r>
-        <w:t>C’est une fonctionnalité caché et seulement disponible pour les entreprises bénéficiant d’un numéro d’OSBL et reconnu comme un organisme.</w:t>
-      </w:r>
-    </w:p>
-    <w:p>
-      <w:r>
-        <w:t>Les organismes</w:t>
-      </w:r>
-      <w:r>
-        <w:t xml:space="preserve"> peuvent</w:t>
-      </w:r>
-      <w:r>
-        <w:t xml:space="preserve"> gérer leurs réservation</w:t>
-      </w:r>
-      <w:r>
-        <w:t>s</w:t>
-      </w:r>
-      <w:r>
-        <w:t>. Cette fonctionnalité affiche une liste de tous leurs réservations en attente. L’utilisateur peut ensuite, s’il le désire, annuler la réservation</w:t>
-      </w:r>
-      <w:r>
-        <w:t xml:space="preserve">, en cliquant sur le X dans un </w:t>
-      </w:r>
-      <w:r>
-        <w:rPr>
-          <w:highlight w:val="yellow"/>
-        </w:rPr>
-        <w:t>cercle</w:t>
-      </w:r>
-      <w:r>
-        <w:t xml:space="preserve"> rouge</w:t>
-      </w:r>
-      <w:r>
-        <w:t xml:space="preserve"> ou indiquer que la collecte du produit a été effectué</w:t>
-      </w:r>
-      <w:r>
-        <w:t xml:space="preserve">, en cliquant sur le camion dans un </w:t>
-      </w:r>
-      <w:r>
-        <w:rPr>
-          <w:highlight w:val="yellow"/>
-        </w:rPr>
-        <w:t>cercle</w:t>
-      </w:r>
-      <w:r>
-        <w:t xml:space="preserve"> vert</w:t>
-      </w:r>
-      <w:r>
-        <w:t>.</w:t>
+        <w:t>Faire un don</w:t>
+      </w:r>
+    </w:p>
+    <w:p>
+      <w:r>
+        <w:t>C’est une f</w:t>
+      </w:r>
+      <w:r>
+        <w:t>onctionnalité disponible à tous.</w:t>
+      </w:r>
+    </w:p>
+    <w:p>
+      <w:r>
+        <w:t>Afin de faire un don aux organismes</w:t>
+      </w:r>
+      <w:r>
+        <w:t xml:space="preserve"> communautaires</w:t>
+      </w:r>
+      <w:r>
+        <w:t xml:space="preserve">, les utilisateurs sont invités à utiliser le système de Gestion de produits. Il suffit simplement d’insérer toutes les informations demandées dans le formulaire (Attention, tous les </w:t>
+      </w:r>
+      <w:r>
+        <w:t xml:space="preserve">champs sont obligatoires) et d’appuyer </w:t>
+      </w:r>
+      <w:r>
+        <w:t>sur ajouter. L’application introduira donc le produit qui a été ajouté au système et sera visible instantanément aux organismes.</w:t>
+      </w:r>
+    </w:p>
+    <w:p>
+      <w:r>
+        <w:t xml:space="preserve">Si une erreur </w:t>
+      </w:r>
+      <w:r>
+        <w:t xml:space="preserve">a été faite </w:t>
+      </w:r>
+      <w:r>
+        <w:t xml:space="preserve">en remplissant le formulaire, il suffit simplement d’accéder à la </w:t>
+      </w:r>
+      <w:r>
+        <w:t>page</w:t>
+      </w:r>
+      <w:r>
+        <w:t xml:space="preserve"> Mes dons, disponible dans le menu sur la barre d’action.</w:t>
       </w:r>
     </w:p>
     <w:p>
@@ -424,36 +392,6 @@
         <w:pStyle w:val="Heading1"/>
       </w:pPr>
       <w:r>
-        <w:t>Faire un don</w:t>
-      </w:r>
-    </w:p>
-    <w:p>
-      <w:r>
-        <w:t>C’est une fonctionnalité disponible à tous les utilisateurs inscrits, puisque tout le monde est invité à faire des dons aux collectivités.</w:t>
-      </w:r>
-    </w:p>
-    <w:p>
-      <w:r>
-        <w:t>Afin de faire un don aux organismes</w:t>
-      </w:r>
-      <w:r>
-        <w:t xml:space="preserve"> communautaires</w:t>
-      </w:r>
-      <w:r>
-        <w:t>, les utilisateurs sont invités à utiliser le système de Gestion de produits. Il suffit simplement d’insérer toutes les informations demandées dans le formulaire (Attention, tous les champs sont obligatoires) et de cliquer sur ajouter. L’application introduira donc le produit qui a été ajouté au système et sera visible instantanément aux organismes.</w:t>
-      </w:r>
-    </w:p>
-    <w:p>
-      <w:r>
-        <w:t>Ne vous inquiétez pas! Si vous faites une erreur en remplissant le formulaire, il suffit simplement d’accéder à la fonctionnalité Mes dons, disponible dans le menu sur la barre d’action.</w:t>
-      </w:r>
-    </w:p>
-    <w:p>
-      <w:pPr>
-        <w:pStyle w:val="Heading1"/>
-      </w:pPr>
-      <w:r>
-        <w:lastRenderedPageBreak/>
         <w:t>Mes dons</w:t>
       </w:r>
     </w:p>
@@ -464,90 +402,48 @@
     </w:p>
     <w:p>
       <w:r>
-        <w:t xml:space="preserve">La fonctionnalité Mes dons sert à gérer les dons effectués par l’utilisateur. Ainsi, l’utilisateur peut y voir ses dons, s’ils sont disponibles ou réservés. L’utilisateur pourra ainsi modifier le don, s’il y a des erreurs, en cliquant sur le bouton représenté par un crayon dans un </w:t>
-      </w:r>
-      <w:r>
-        <w:rPr>
-          <w:highlight w:val="yellow"/>
-        </w:rPr>
-        <w:t>cercle</w:t>
-      </w:r>
-      <w:r>
-        <w:t xml:space="preserve"> vert. </w:t>
-      </w:r>
-    </w:p>
-    <w:p>
-      <w:r>
-        <w:t>L’utilisateur aura aussi la possibilité de supprimer le don, en cliquant sur le bouton représenté par un X dans un cercle rouge.</w:t>
-      </w:r>
-    </w:p>
-    <w:p>
-      <w:pPr>
-        <w:pStyle w:val="Heading1"/>
-      </w:pPr>
-      <w:r>
-        <w:t>Statistiques</w:t>
-      </w:r>
-    </w:p>
-    <w:p>
-      <w:r>
-        <w:t>C’est une fonctionnalité accessible à tous, excepté pour certaines informations.</w:t>
-      </w:r>
-    </w:p>
-    <w:p>
-      <w:r>
-        <w:t>À venir</w:t>
-      </w:r>
-    </w:p>
-    <w:p>
-      <w:pPr>
-        <w:pStyle w:val="Heading1"/>
-      </w:pPr>
-      <w:r>
-        <w:t>Profil</w:t>
-      </w:r>
-    </w:p>
-    <w:p>
-      <w:r>
-        <w:t>C’est une fonctionnalité accessible à tous les utilisateurs inscrits.</w:t>
-      </w:r>
-    </w:p>
-    <w:p>
-      <w:r>
-        <w:t>L’utilisateur peut y voir toutes ses informations de contact</w:t>
-      </w:r>
-      <w:r>
-        <w:t xml:space="preserve"> et d’entreprise</w:t>
-      </w:r>
-      <w:r>
-        <w:t xml:space="preserve">, qu’il a </w:t>
+        <w:t>La fonctionnalité Mes dons sert à gérer les dons effectués par l’utilisateur. Ainsi,</w:t>
+      </w:r>
+      <w:r>
+        <w:t xml:space="preserve"> l’entreprise </w:t>
+      </w:r>
+      <w:r>
+        <w:t xml:space="preserve">peut y voir ses dons, s’ils sont disponibles ou réservés. L’utilisateur pourra ainsi modifier le don, s’il y a des </w:t>
+      </w:r>
+      <w:r>
+        <w:t xml:space="preserve">changements, </w:t>
+      </w:r>
+      <w:r>
+        <w:t>ou</w:t>
+      </w:r>
+      <w:r>
+        <w:t xml:space="preserve"> supprimer le don.</w:t>
       </w:r>
       <w:bookmarkStart w:id="0" w:name="_GoBack"/>
       <w:bookmarkEnd w:id="0"/>
-      <w:r>
-        <w:t>indiquée lors de l’inscription</w:t>
+    </w:p>
+    <w:p>
+      <w:pPr>
+        <w:pStyle w:val="Heading1"/>
+      </w:pPr>
+      <w:r>
+        <w:t>Statistiques</w:t>
+      </w:r>
+    </w:p>
+    <w:p>
+      <w:r>
+        <w:t>C’est une fonctionnalité accessible à tous, excepté pour certaines informations</w:t>
+      </w:r>
+      <w:r>
+        <w:t xml:space="preserve"> qui seront disponibles</w:t>
       </w:r>
       <w:r>
         <w:t>.</w:t>
       </w:r>
     </w:p>
     <w:p>
-      <w:pPr>
-        <w:rPr>
-          <w:b/>
-        </w:rPr>
-      </w:pPr>
-      <w:r>
-        <w:rPr>
-          <w:b/>
-          <w:color w:val="FF0000"/>
-        </w:rPr>
-        <w:t>// À METTRE PLUS TARD</w:t>
-      </w:r>
-    </w:p>
-    <w:p>
-      <w:r>
-        <w:t>L’utilisateur peut ainsi modifier ses informations, ainsi que son mot de passe.</w:t>
+      <w:r>
+        <w:t>À venir</w:t>
       </w:r>
     </w:p>
     <w:p>
@@ -555,31 +451,33 @@
         <w:pStyle w:val="Heading1"/>
       </w:pPr>
       <w:r>
-        <w:t>S’inscrire</w:t>
-      </w:r>
-    </w:p>
-    <w:p>
-      <w:r>
-        <w:t>À venir</w:t>
-      </w:r>
-      <w:r>
-        <w:t xml:space="preserve"> </w:t>
-      </w:r>
-      <w:r>
-        <w:rPr>
-          <w:b/>
-          <w:color w:val="FF0000"/>
-        </w:rPr>
-        <w:t>(Est-ce nécessaire?)</w:t>
-      </w:r>
-    </w:p>
-    <w:p/>
-    <w:p>
-      <w:r>
-        <w:rPr>
-          <w:highlight w:val="yellow"/>
-        </w:rPr>
-        <w:t>*Ce qui est surligné en jaune est sujet à changement, tout comme le texte au complet.</w:t>
+        <w:lastRenderedPageBreak/>
+        <w:t>Profil</w:t>
+      </w:r>
+    </w:p>
+    <w:p>
+      <w:r>
+        <w:t>C’est une fonctionnalité accessible à tous les utilisateurs inscrits.</w:t>
+      </w:r>
+    </w:p>
+    <w:p>
+      <w:r>
+        <w:t xml:space="preserve">L’utilisateur </w:t>
+      </w:r>
+      <w:r>
+        <w:t>voit</w:t>
+      </w:r>
+      <w:r>
+        <w:t xml:space="preserve"> toutes ses informations de contact</w:t>
+      </w:r>
+      <w:r>
+        <w:t xml:space="preserve"> et d’entreprise</w:t>
+      </w:r>
+      <w:r>
+        <w:t>, qu’il a indiquée lors de l’inscription</w:t>
+      </w:r>
+      <w:r>
+        <w:t>.</w:t>
       </w:r>
     </w:p>
     <w:sectPr>
@@ -1627,7 +1525,7 @@
 </file>
 
 <file path=customXml/itemProps1.xml><?xml version="1.0" encoding="utf-8"?>
-<ds:datastoreItem xmlns:ds="http://schemas.openxmlformats.org/officeDocument/2006/customXml" ds:itemID="{6FAA0353-595C-43F5-AD29-46E1C96A301A}">
+<ds:datastoreItem xmlns:ds="http://schemas.openxmlformats.org/officeDocument/2006/customXml" ds:itemID="{B5AFE335-294F-4D7A-B5BC-3A9F10FDB6F0}">
   <ds:schemaRefs>
     <ds:schemaRef ds:uri="http://schemas.openxmlformats.org/officeDocument/2006/bibliography"/>
   </ds:schemaRefs>

</xml_diff>

<commit_message>
Ajout de strings pour le texte Aide.
</commit_message>
<xml_diff>
--- a/Source/Ressources/Texte/Aide.docx
+++ b/Source/Ressources/Texte/Aide.docx
@@ -33,12 +33,24 @@
         <w:t xml:space="preserve">ganismes communautaires peuvent </w:t>
       </w:r>
       <w:r>
-        <w:t>réserver des marchandises dont ils ont besoins et d’aller les recueillir auprès de ceux qui donnent.</w:t>
-      </w:r>
-    </w:p>
-    <w:p>
-      <w:r>
-        <w:t>L’application s’assure que les informations du donneur, qu’il soit un entreprise ou un particulier, reste</w:t>
+        <w:t>réserver des m</w:t>
+      </w:r>
+      <w:r>
+        <w:t>archandises dont ils ont besoin</w:t>
+      </w:r>
+      <w:r>
+        <w:t xml:space="preserve"> et d’aller les recueillir auprès de ceux qui donnent.</w:t>
+      </w:r>
+    </w:p>
+    <w:p>
+      <w:r>
+        <w:t xml:space="preserve">L’application s’assure </w:t>
+      </w:r>
+      <w:r>
+        <w:t>que les informations du donneur</w:t>
+      </w:r>
+      <w:r>
+        <w:t xml:space="preserve"> reste</w:t>
       </w:r>
       <w:r>
         <w:t>nt</w:t>
@@ -58,7 +70,19 @@
     </w:p>
     <w:p>
       <w:r>
-        <w:t xml:space="preserve">Pour accéder à plus d’informations sur Denrée Ô Suivant, nous vous invitons à consulter la page À propos. </w:t>
+        <w:t xml:space="preserve">Pour accéder à plus d’informations sur Denrée Ô Suivant, nous vous invitons à consulter la page </w:t>
+      </w:r>
+      <w:r>
+        <w:t>« </w:t>
+      </w:r>
+      <w:r>
+        <w:t>À propos</w:t>
+      </w:r>
+      <w:r>
+        <w:t> »</w:t>
+      </w:r>
+      <w:r>
+        <w:t xml:space="preserve">. </w:t>
       </w:r>
       <w:r>
         <w:rPr>
@@ -121,26 +145,394 @@
         <w:t xml:space="preserve"> d’aller voir les statistiques</w:t>
       </w:r>
       <w:r>
-        <w:t>, les produits disponibles (pour les organismes communautaires), afficher vos réservations (pour les organismes communautaires), faire des dons, afficher vos dons ainsi que d’afficher les produits disponibles (pour les organismes communautaires).</w:t>
-      </w:r>
-    </w:p>
-    <w:p>
-      <w:r>
-        <w:t xml:space="preserve">L’accès aux informations vous permets d’accéder à </w:t>
+        <w:t xml:space="preserve">, les produits disponibles (pour les organismes communautaires), afficher vos réservations (pour les organismes communautaires), faire des dons, afficher </w:t>
+      </w:r>
+      <w:r>
+        <w:t>« Nos</w:t>
+      </w:r>
+      <w:r>
+        <w:t xml:space="preserve"> dons</w:t>
+      </w:r>
+      <w:r>
+        <w:t> »</w:t>
+      </w:r>
+      <w:r>
+        <w:t xml:space="preserve"> ainsi que d’afficher les produits disponibles (pour les organismes communautaires).</w:t>
+      </w:r>
+    </w:p>
+    <w:p>
+      <w:r>
+        <w:t>L’accès aux information</w:t>
+      </w:r>
+      <w:r>
+        <w:t>s permet</w:t>
+      </w:r>
+      <w:r>
+        <w:t xml:space="preserve"> d’accéder à </w:t>
       </w:r>
       <w:r>
         <w:t>la section À propos, d’accéder au profil,</w:t>
       </w:r>
+      <w:r>
+        <w:t xml:space="preserve"> d’accéder à l’aide et donnes la</w:t>
+      </w:r>
+      <w:r>
+        <w:t xml:space="preserve"> possibilité de vous déconnecter</w:t>
+      </w:r>
+      <w:r>
+        <w:t>.</w:t>
+      </w:r>
+    </w:p>
+    <w:p>
+      <w:pPr>
+        <w:pStyle w:val="Heading1"/>
+      </w:pPr>
+      <w:r>
+        <w:t>Les Organismes</w:t>
+      </w:r>
+      <w:r>
+        <w:t xml:space="preserve"> Communautaires</w:t>
+      </w:r>
+    </w:p>
+    <w:p>
+      <w:r>
+        <w:t xml:space="preserve">C’est une fonctionnalité accessible </w:t>
+      </w:r>
+      <w:r>
+        <w:t>à</w:t>
+      </w:r>
+      <w:r>
+        <w:t xml:space="preserve"> tous.</w:t>
+      </w:r>
+    </w:p>
+    <w:p>
+      <w:r>
+        <w:t>Les informations sur les o</w:t>
+      </w:r>
+      <w:r>
+        <w:t>rganismes communautaires sont affiché</w:t>
+      </w:r>
+      <w:r>
+        <w:t>e</w:t>
+      </w:r>
+      <w:r>
+        <w:t>s sur cette page.</w:t>
+      </w:r>
+      <w:r>
+        <w:t xml:space="preserve"> On peut y voir le nom et lorsque l’utilisateur souhaite voir plus d’informations sur un organisme </w:t>
+      </w:r>
+      <w:r>
+        <w:t>souhaité, il suffit d’appuyer sur le nom pour afficher plus d’informations. Les informations affiché</w:t>
+      </w:r>
+      <w:r>
+        <w:t>e</w:t>
+      </w:r>
+      <w:r>
+        <w:t>s sont l’adresse, le nom de la personne contact et le numéro de téléphone de l’organisme.</w:t>
+      </w:r>
+    </w:p>
+    <w:p>
+      <w:pPr>
+        <w:pStyle w:val="Heading1"/>
+      </w:pPr>
+      <w:r>
+        <w:t>Produits disponibles</w:t>
+      </w:r>
+    </w:p>
+    <w:p>
+      <w:r>
+        <w:t>C’est une fonctionnalité caché</w:t>
+      </w:r>
+      <w:r>
+        <w:t>e</w:t>
+      </w:r>
+      <w:r>
+        <w:t xml:space="preserve"> et seulement disponible pour les entreprises bénéficiant d’un numéro d’OSBL et reconnu comme un organisme</w:t>
+      </w:r>
+      <w:r>
+        <w:t xml:space="preserve"> communautaire</w:t>
+      </w:r>
+      <w:r>
+        <w:t>.</w:t>
+      </w:r>
+    </w:p>
+    <w:p>
+      <w:r>
+        <w:t>U</w:t>
+      </w:r>
+      <w:r>
+        <w:t xml:space="preserve">ne carte </w:t>
+      </w:r>
+      <w:r>
+        <w:t xml:space="preserve">affiche les entreprises où on peut y retrouver des produits présentement </w:t>
+      </w:r>
+      <w:r>
+        <w:t>disponibles. Il suffit d’appuyer sur le marqueur voulu, pour faire afficher le nom de l’</w:t>
+      </w:r>
+      <w:r>
+        <w:t xml:space="preserve">entreprise sur l’espace au bas de l’écran. En appuyant sur le nom, </w:t>
+      </w:r>
+      <w:r>
+        <w:t>les informations sur l’entreprise s’y affichent, ainsi que les produits que l’entreprise donne.</w:t>
+      </w:r>
+    </w:p>
+    <w:p>
+      <w:r>
+        <w:t>Les trois boutons, en bas, à droite de la carte</w:t>
+      </w:r>
+      <w:r>
+        <w:t>, ont des fonctionnalités différentes. De haut en bas, on y retrouve le bouton qui affiche les produits disponibles par entreprise. Elle est sélectionnée de base.</w:t>
+      </w:r>
+    </w:p>
+    <w:p>
+      <w:r>
+        <w:lastRenderedPageBreak/>
+        <w:t>Le deuxième bouton</w:t>
+      </w:r>
+      <w:r>
+        <w:t xml:space="preserve"> affiche</w:t>
+      </w:r>
+      <w:r>
+        <w:t xml:space="preserve"> </w:t>
+      </w:r>
+      <w:r>
+        <w:t>les réservations effectuées</w:t>
+      </w:r>
+      <w:r>
+        <w:t xml:space="preserve"> par l’organisme</w:t>
+      </w:r>
+      <w:r>
+        <w:t>.</w:t>
+      </w:r>
+      <w:r>
+        <w:t xml:space="preserve"> On </w:t>
+      </w:r>
+      <w:r>
+        <w:t xml:space="preserve">voit donc à tous les endroits sur la carte où </w:t>
+      </w:r>
+      <w:r>
+        <w:t>il y a des</w:t>
+      </w:r>
+      <w:r>
+        <w:t xml:space="preserve"> réservations en attente. Elle facilite donc la gestion d’horaire de collecte et les déplacements à effectuer</w:t>
+      </w:r>
+      <w:r>
+        <w:t xml:space="preserve">. </w:t>
+      </w:r>
+      <w:r>
+        <w:t xml:space="preserve">On peut </w:t>
+      </w:r>
+      <w:r>
+        <w:t>ann</w:t>
+      </w:r>
+      <w:r>
+        <w:t>uler les réservations ou indiquer</w:t>
+      </w:r>
+      <w:r>
+        <w:t xml:space="preserve"> que les produits ont été collectés.</w:t>
+      </w:r>
+    </w:p>
+    <w:p>
+      <w:r>
+        <w:t>Le</w:t>
+      </w:r>
+      <w:r>
+        <w:t xml:space="preserve"> troisième</w:t>
+      </w:r>
+      <w:r>
+        <w:t xml:space="preserve"> bouton affiche </w:t>
+      </w:r>
+      <w:r>
+        <w:t>la</w:t>
+      </w:r>
+      <w:r>
+        <w:t xml:space="preserve"> liste des produits disponibles, </w:t>
+      </w:r>
+      <w:r>
+        <w:t xml:space="preserve">l’organisme </w:t>
+      </w:r>
+      <w:proofErr w:type="gramStart"/>
+      <w:r>
+        <w:t>a</w:t>
+      </w:r>
+      <w:proofErr w:type="gramEnd"/>
+      <w:r>
+        <w:t xml:space="preserve"> la possibilité de</w:t>
+      </w:r>
+      <w:r>
+        <w:t xml:space="preserve"> faire des réservations et</w:t>
+      </w:r>
+      <w:r>
+        <w:t xml:space="preserve"> voir à quelles entrepri</w:t>
+      </w:r>
+      <w:r>
+        <w:t>ses ces produits sont associés.</w:t>
+      </w:r>
+    </w:p>
+    <w:p>
+      <w:pPr>
+        <w:pStyle w:val="Heading1"/>
+      </w:pPr>
+      <w:r>
+        <w:t>Mes réservations</w:t>
+      </w:r>
+    </w:p>
+    <w:p>
+      <w:r>
+        <w:t>C’est une fonctionnalité caché</w:t>
+      </w:r>
+      <w:r>
+        <w:t>e</w:t>
+      </w:r>
+      <w:r>
+        <w:t xml:space="preserve"> et seulement disponible pour les entreprises bénéficiant d’un numéro d’OSBL et reconnu comme un organisme</w:t>
+      </w:r>
+      <w:r>
+        <w:t xml:space="preserve"> communautaire</w:t>
+      </w:r>
+      <w:r>
+        <w:t>.</w:t>
+      </w:r>
+    </w:p>
+    <w:p>
+      <w:r>
+        <w:t>À partir de cette activité, les</w:t>
+      </w:r>
+      <w:r>
+        <w:t xml:space="preserve"> organismes</w:t>
+      </w:r>
+      <w:r>
+        <w:t xml:space="preserve"> peuvent</w:t>
+      </w:r>
+      <w:r>
+        <w:t xml:space="preserve"> gérer leurs réservation</w:t>
+      </w:r>
+      <w:r>
+        <w:t>s</w:t>
+      </w:r>
+      <w:r>
+        <w:t xml:space="preserve"> en attente.</w:t>
+      </w:r>
+      <w:r>
+        <w:t xml:space="preserve"> L’utilisateur peut ensuite, s’il le désire, annuler la réservation</w:t>
+      </w:r>
+      <w:r>
+        <w:t xml:space="preserve"> </w:t>
+      </w:r>
+      <w:r>
+        <w:t>ou indiquer que la collecte du produit a été effectué</w:t>
+      </w:r>
+      <w:r>
+        <w:t>.</w:t>
+      </w:r>
+    </w:p>
+    <w:p>
+      <w:pPr>
+        <w:pStyle w:val="Heading1"/>
+      </w:pPr>
+      <w:r>
+        <w:t>Faire un don</w:t>
+      </w:r>
+    </w:p>
+    <w:p>
+      <w:r>
+        <w:t>C’est une f</w:t>
+      </w:r>
+      <w:r>
+        <w:t>onctionnalité disponible à tous.</w:t>
+      </w:r>
+    </w:p>
+    <w:p>
+      <w:r>
+        <w:t>Afin de faire un don aux organismes</w:t>
+      </w:r>
+      <w:r>
+        <w:t xml:space="preserve"> communautaires</w:t>
+      </w:r>
+      <w:r>
+        <w:t>, les utilisateurs sont invités à ut</w:t>
+      </w:r>
+      <w:r>
+        <w:t>iliser le système de g</w:t>
+      </w:r>
+      <w:r>
+        <w:t xml:space="preserve">estion de produits. Il suffit simplement d’insérer toutes les informations demandées dans le formulaire (Attention, tous les </w:t>
+      </w:r>
+      <w:r>
+        <w:t xml:space="preserve">champs sont obligatoires) et d’appuyer </w:t>
+      </w:r>
+      <w:r>
+        <w:t>sur ajouter. L’application introduira donc le produit qui a été ajouté au système et sera visible instantanément aux organismes.</w:t>
+      </w:r>
+    </w:p>
+    <w:p>
+      <w:r>
+        <w:t xml:space="preserve">Si une erreur </w:t>
+      </w:r>
+      <w:r>
+        <w:t xml:space="preserve">a été faite </w:t>
+      </w:r>
+      <w:r>
+        <w:t xml:space="preserve">en remplissant le formulaire, il suffit simplement d’accéder à la </w:t>
+      </w:r>
+      <w:r>
+        <w:t>page</w:t>
+      </w:r>
+      <w:r>
+        <w:t xml:space="preserve"> Mes dons, disponible dans le menu sur la barre d’action.</w:t>
+      </w:r>
+    </w:p>
+    <w:p>
+      <w:pPr>
+        <w:pStyle w:val="Heading1"/>
+      </w:pPr>
+      <w:r>
+        <w:t>Mes dons</w:t>
+      </w:r>
+    </w:p>
+    <w:p>
+      <w:r>
+        <w:t>C’est une fonctionnalité disponible à tous les utilisateurs inscrits et qui ont effectués des dons.</w:t>
+      </w:r>
+    </w:p>
+    <w:p>
+      <w:r>
+        <w:t>La fonctionnalité Mes dons sert à gérer les dons effectués par l’utilisateur. Ainsi,</w:t>
+      </w:r>
+      <w:r>
+        <w:t xml:space="preserve"> l’entreprise </w:t>
+      </w:r>
+      <w:r>
+        <w:t xml:space="preserve">peut y voir ses dons, s’ils sont disponibles ou réservés. L’utilisateur pourra ainsi modifier le don, s’il y a des </w:t>
+      </w:r>
+      <w:r>
+        <w:t xml:space="preserve">changements, </w:t>
+      </w:r>
+      <w:r>
+        <w:t>ou</w:t>
+      </w:r>
+      <w:r>
+        <w:t xml:space="preserve"> supprimer le don.</w:t>
+      </w:r>
+    </w:p>
+    <w:p>
+      <w:pPr>
+        <w:pStyle w:val="Heading1"/>
+      </w:pPr>
+      <w:r>
+        <w:t>Statistiques</w:t>
+      </w:r>
+    </w:p>
+    <w:p>
+      <w:r>
+        <w:t>C’est une fonctionnalité accessible à tous, excepté pour certaines informations qui sont personnalisées à l’utilisateur.</w:t>
+      </w:r>
+    </w:p>
+    <w:p>
       <w:bookmarkStart w:id="0" w:name="_GoBack"/>
       <w:bookmarkEnd w:id="0"/>
       <w:r>
-        <w:t xml:space="preserve"> d’accéder à l’aide et vous donnes la</w:t>
-      </w:r>
-      <w:r>
-        <w:t xml:space="preserve"> possibilité de vous déconnecter</w:t>
-      </w:r>
-      <w:r>
-        <w:t>.</w:t>
+        <w:t>À venir</w:t>
       </w:r>
     </w:p>
     <w:p>
@@ -148,328 +540,7 @@
         <w:pStyle w:val="Heading1"/>
       </w:pPr>
       <w:r>
-        <w:t>Les Organismes</w:t>
-      </w:r>
-      <w:r>
-        <w:t xml:space="preserve"> Communautaires</w:t>
-      </w:r>
-    </w:p>
-    <w:p>
-      <w:r>
-        <w:t xml:space="preserve">C’est une fonctionnalité accessible </w:t>
-      </w:r>
-      <w:r>
-        <w:t>à</w:t>
-      </w:r>
-      <w:r>
-        <w:t xml:space="preserve"> tous.</w:t>
-      </w:r>
-    </w:p>
-    <w:p>
-      <w:r>
-        <w:t>Les informations sur les Organismes communautaires sont affiché</w:t>
-      </w:r>
-      <w:r>
-        <w:t>e</w:t>
-      </w:r>
-      <w:r>
-        <w:t>s sur cette page.</w:t>
-      </w:r>
-      <w:r>
-        <w:t xml:space="preserve"> On peut y voir le nom et lorsque l’utilisateur souhaite voir plus d’informations sur un organisme </w:t>
-      </w:r>
-      <w:r>
-        <w:t>souhaité, il suffit d’appuyer sur le nom pour afficher plus d’informations. Les informations affichés sont l’adresse, le nom de la personne contact et le numéro de téléphone de l’organisme.</w:t>
-      </w:r>
-    </w:p>
-    <w:p>
-      <w:pPr>
-        <w:pStyle w:val="Heading1"/>
-      </w:pPr>
-      <w:r>
-        <w:t>Produits disponibles</w:t>
-      </w:r>
-    </w:p>
-    <w:p>
-      <w:r>
-        <w:t>C’est une fonctionnalité caché</w:t>
-      </w:r>
-      <w:r>
-        <w:t>e</w:t>
-      </w:r>
-      <w:r>
-        <w:t xml:space="preserve"> et seulement disponible pour les entreprises bénéficiant d’un numéro d’OSBL et reconnu comme un organisme</w:t>
-      </w:r>
-      <w:r>
-        <w:t xml:space="preserve"> communautaire</w:t>
-      </w:r>
-      <w:r>
-        <w:t>.</w:t>
-      </w:r>
-    </w:p>
-    <w:p>
-      <w:r>
-        <w:t>U</w:t>
-      </w:r>
-      <w:r>
-        <w:t xml:space="preserve">ne carte </w:t>
-      </w:r>
-      <w:r>
-        <w:t xml:space="preserve">affiche les entreprises où on peut y retrouver des produits présentement </w:t>
-      </w:r>
-      <w:r>
-        <w:t>disponibles. Il suffit d’appuyer sur le marqueur voulu, pour faire afficher le nom de l’</w:t>
-      </w:r>
-      <w:r>
-        <w:t xml:space="preserve">entreprise sur l’espace au bas de l’écran. En appuyant sur le nom, </w:t>
-      </w:r>
-      <w:r>
-        <w:t>les informations sur l’entreprise s’y affichent, ainsi que les produits que l’entreprise donne.</w:t>
-      </w:r>
-    </w:p>
-    <w:p>
-      <w:r>
-        <w:lastRenderedPageBreak/>
-        <w:t>Les trois boutons, en bas, à droite de la carte</w:t>
-      </w:r>
-      <w:r>
-        <w:t>, ont des fonctionnalités différentes. De haut en bas, on y retrouve le bouton qui affiche les produits disponibles par entreprise. Elle est sélectionnée de base.</w:t>
-      </w:r>
-    </w:p>
-    <w:p>
-      <w:r>
-        <w:t>Le deuxième bouton</w:t>
-      </w:r>
-      <w:r>
-        <w:t xml:space="preserve"> affiche</w:t>
-      </w:r>
-      <w:r>
-        <w:t xml:space="preserve"> </w:t>
-      </w:r>
-      <w:r>
-        <w:t>les réservations effectuées</w:t>
-      </w:r>
-      <w:r>
-        <w:t xml:space="preserve"> par l’organisme</w:t>
-      </w:r>
-      <w:r>
-        <w:t>.</w:t>
-      </w:r>
-      <w:r>
-        <w:t xml:space="preserve"> On </w:t>
-      </w:r>
-      <w:r>
-        <w:t xml:space="preserve">voit donc à tous les endroits sur la carte où </w:t>
-      </w:r>
-      <w:r>
-        <w:t>il y a des</w:t>
-      </w:r>
-      <w:r>
-        <w:t xml:space="preserve"> réservations en attente. Elle facilite donc la gestion d’horaire de collecte et les déplacements à effectuer</w:t>
-      </w:r>
-      <w:r>
-        <w:t xml:space="preserve">. </w:t>
-      </w:r>
-      <w:r>
-        <w:t xml:space="preserve">On peut </w:t>
-      </w:r>
-      <w:r>
-        <w:t>annuler les réservations ou indiqué que les produits ont été collectés.</w:t>
-      </w:r>
-    </w:p>
-    <w:p>
-      <w:r>
-        <w:t>Le</w:t>
-      </w:r>
-      <w:r>
-        <w:t xml:space="preserve"> troisième affiche tout simplement </w:t>
-      </w:r>
-      <w:r>
-        <w:t>la</w:t>
-      </w:r>
-      <w:r>
-        <w:t xml:space="preserve"> liste des produits disponibles, </w:t>
-      </w:r>
-      <w:r>
-        <w:t>on peut y faire des réservations et</w:t>
-      </w:r>
-      <w:r>
-        <w:t xml:space="preserve"> voir à quelles entrepri</w:t>
-      </w:r>
-      <w:r>
-        <w:t>ses ces produits sont associés.</w:t>
-      </w:r>
-    </w:p>
-    <w:p>
-      <w:pPr>
-        <w:pStyle w:val="Heading1"/>
-      </w:pPr>
-      <w:r>
-        <w:t>Mes réservations</w:t>
-      </w:r>
-    </w:p>
-    <w:p>
-      <w:r>
-        <w:t>C’est une fonctionnalité caché et seulement disponible pour les entreprises bénéficiant d’un numéro d’OSBL et reconnu comme un organisme</w:t>
-      </w:r>
-      <w:r>
-        <w:t xml:space="preserve"> communautaire</w:t>
-      </w:r>
-      <w:r>
-        <w:t>.</w:t>
-      </w:r>
-    </w:p>
-    <w:p>
-      <w:r>
-        <w:t>À partir de cette activité, les</w:t>
-      </w:r>
-      <w:r>
-        <w:t xml:space="preserve"> organismes</w:t>
-      </w:r>
-      <w:r>
-        <w:t xml:space="preserve"> peuvent</w:t>
-      </w:r>
-      <w:r>
-        <w:t xml:space="preserve"> gérer leurs réservation</w:t>
-      </w:r>
-      <w:r>
-        <w:t>s</w:t>
-      </w:r>
-      <w:r>
-        <w:t xml:space="preserve"> en attente.</w:t>
-      </w:r>
-      <w:r>
-        <w:t xml:space="preserve"> L’utilisateur peut ensuite, s’il le désire, annuler la réservation</w:t>
-      </w:r>
-      <w:r>
-        <w:t xml:space="preserve"> </w:t>
-      </w:r>
-      <w:r>
-        <w:t>ou indiquer que la collecte du produit a été effectué</w:t>
-      </w:r>
-      <w:r>
-        <w:t>.</w:t>
-      </w:r>
-    </w:p>
-    <w:p>
-      <w:pPr>
-        <w:pStyle w:val="Heading1"/>
-      </w:pPr>
-      <w:r>
-        <w:t>Faire un don</w:t>
-      </w:r>
-    </w:p>
-    <w:p>
-      <w:r>
-        <w:t>C’est une f</w:t>
-      </w:r>
-      <w:r>
-        <w:t>onctionnalité disponible à tous.</w:t>
-      </w:r>
-    </w:p>
-    <w:p>
-      <w:r>
-        <w:t>Afin de faire un don aux organismes</w:t>
-      </w:r>
-      <w:r>
-        <w:t xml:space="preserve"> communautaires</w:t>
-      </w:r>
-      <w:r>
-        <w:t xml:space="preserve">, les utilisateurs sont invités à utiliser le système de Gestion de produits. Il suffit simplement d’insérer toutes les informations demandées dans le formulaire (Attention, tous les </w:t>
-      </w:r>
-      <w:r>
-        <w:t xml:space="preserve">champs sont obligatoires) et d’appuyer </w:t>
-      </w:r>
-      <w:r>
-        <w:t>sur ajouter. L’application introduira donc le produit qui a été ajouté au système et sera visible instantanément aux organismes.</w:t>
-      </w:r>
-    </w:p>
-    <w:p>
-      <w:r>
-        <w:t xml:space="preserve">Si une erreur </w:t>
-      </w:r>
-      <w:r>
-        <w:t xml:space="preserve">a été faite </w:t>
-      </w:r>
-      <w:r>
-        <w:t xml:space="preserve">en remplissant le formulaire, il suffit simplement d’accéder à la </w:t>
-      </w:r>
-      <w:r>
-        <w:t>page</w:t>
-      </w:r>
-      <w:r>
-        <w:t xml:space="preserve"> Mes dons, disponible dans le menu sur la barre d’action.</w:t>
-      </w:r>
-    </w:p>
-    <w:p>
-      <w:pPr>
-        <w:pStyle w:val="Heading1"/>
-      </w:pPr>
-      <w:r>
-        <w:t>Mes dons</w:t>
-      </w:r>
-    </w:p>
-    <w:p>
-      <w:r>
-        <w:t>C’est une fonctionnalité disponible à tous les utilisateurs inscrits et qui ont effectués des dons.</w:t>
-      </w:r>
-    </w:p>
-    <w:p>
-      <w:r>
-        <w:t>La fonctionnalité Mes dons sert à gérer les dons effectués par l’utilisateur. Ainsi,</w:t>
-      </w:r>
-      <w:r>
-        <w:t xml:space="preserve"> l’entreprise </w:t>
-      </w:r>
-      <w:r>
-        <w:t xml:space="preserve">peut y voir ses dons, s’ils sont disponibles ou réservés. L’utilisateur pourra ainsi modifier le don, s’il y a des </w:t>
-      </w:r>
-      <w:r>
-        <w:t xml:space="preserve">changements, </w:t>
-      </w:r>
-      <w:r>
-        <w:t>ou</w:t>
-      </w:r>
-      <w:r>
-        <w:t xml:space="preserve"> supprimer le don.</w:t>
-      </w:r>
-    </w:p>
-    <w:p>
-      <w:pPr>
-        <w:pStyle w:val="Heading1"/>
-      </w:pPr>
-      <w:r>
-        <w:t>Statistiques</w:t>
-      </w:r>
-    </w:p>
-    <w:p>
-      <w:r>
-        <w:t>C’est une fonctionnalité accessible à tous, excepté pour certaines informations</w:t>
-      </w:r>
-      <w:r>
-        <w:t xml:space="preserve"> qui seront disponibles</w:t>
-      </w:r>
-      <w:r>
-        <w:t>.</w:t>
-      </w:r>
-    </w:p>
-    <w:p>
-      <w:r>
-        <w:t>À venir</w:t>
-      </w:r>
-    </w:p>
-    <w:p>
-      <w:pPr>
-        <w:pStyle w:val="Heading1"/>
-      </w:pPr>
-      <w:r>
-        <w:lastRenderedPageBreak/>
         <w:t>Profil</w:t>
-      </w:r>
-    </w:p>
-    <w:p>
-      <w:r>
-        <w:t>C’est une fonctionnalité accessible à tous les utilisateurs inscrits.</w:t>
       </w:r>
     </w:p>
     <w:p>
@@ -1537,7 +1608,7 @@
 </file>
 
 <file path=customXml/itemProps1.xml><?xml version="1.0" encoding="utf-8"?>
-<ds:datastoreItem xmlns:ds="http://schemas.openxmlformats.org/officeDocument/2006/customXml" ds:itemID="{9C56B8AF-E59A-4E44-99FF-F3E034F14B7D}">
+<ds:datastoreItem xmlns:ds="http://schemas.openxmlformats.org/officeDocument/2006/customXml" ds:itemID="{B4F34AC5-DE9E-4AC0-A1FF-64A18272BDC0}">
   <ds:schemaRefs>
     <ds:schemaRef ds:uri="http://schemas.openxmlformats.org/officeDocument/2006/bibliography"/>
   </ds:schemaRefs>

</xml_diff>